<commit_message>
Update CTNham_LBYen (Ver 2.0).docx
</commit_message>
<xml_diff>
--- a/10. Lê Bình Yên/CTNham_LBYen (Ver 2.0).docx
+++ b/10. Lê Bình Yên/CTNham_LBYen (Ver 2.0).docx
@@ -6099,10 +6099,7 @@
         <w:pStyle w:val="Heading4"/>
       </w:pPr>
       <w:r>
-        <w:t xml:space="preserve">Flowchart cho chức </w:t>
-      </w:r>
-      <w:r>
-        <w:t>năng “Hiển thị chi tiết khóa học”</w:t>
+        <w:t>Flowchart cho chức năng “Hiển thị chi tiết khóa học”</w:t>
       </w:r>
     </w:p>
     <w:p>
@@ -6165,8 +6162,9 @@
       <w:pPr>
         <w:pStyle w:val="Heading4"/>
       </w:pPr>
-      <w:bookmarkStart w:id="22" w:name="_GoBack"/>
-      <w:bookmarkEnd w:id="22"/>
+      <w:r>
+        <w:t xml:space="preserve">Chức năng “Chỉnh sửa môn học” </w:t>
+      </w:r>
     </w:p>
     <w:p>
       <w:pPr>
@@ -6187,6 +6185,8 @@
       <w:r>
         <w:t>Mô tả chi tiết usecase của chức năng</w:t>
       </w:r>
+      <w:bookmarkStart w:id="22" w:name="_GoBack"/>
+      <w:bookmarkEnd w:id="22"/>
     </w:p>
     <w:p>
       <w:pPr>
@@ -6903,7 +6903,7 @@
           <w:rPr>
             <w:noProof/>
           </w:rPr>
-          <w:t>29</w:t>
+          <w:t>35</w:t>
         </w:r>
         <w:r>
           <w:rPr>
@@ -15137,7 +15137,7 @@
 </file>
 
 <file path=customXml/itemProps1.xml><?xml version="1.0" encoding="utf-8"?>
-<ds:datastoreItem xmlns:ds="http://schemas.openxmlformats.org/officeDocument/2006/customXml" ds:itemID="{CFFDAF1A-8D54-436D-93BB-2C9F2AABD45D}">
+<ds:datastoreItem xmlns:ds="http://schemas.openxmlformats.org/officeDocument/2006/customXml" ds:itemID="{5970C564-2E86-4EF0-A438-D33281AD5220}">
   <ds:schemaRefs>
     <ds:schemaRef ds:uri="http://schemas.openxmlformats.org/officeDocument/2006/bibliography"/>
   </ds:schemaRefs>

</xml_diff>

<commit_message>
Review báo cáo Bình Yên
</commit_message>
<xml_diff>
--- a/10. Lê Bình Yên/CTNham_LBYen (Ver 2.0).docx
+++ b/10. Lê Bình Yên/CTNham_LBYen (Ver 2.0).docx
@@ -1,6 +1,6 @@
 
 <file path=word/document.xml><?xml version="1.0" encoding="utf-8"?>
-<w:document xmlns:wpc="http://schemas.microsoft.com/office/word/2010/wordprocessingCanvas" xmlns:cx="http://schemas.microsoft.com/office/drawing/2014/chartex" xmlns:mc="http://schemas.openxmlformats.org/markup-compatibility/2006" xmlns:o="urn:schemas-microsoft-com:office:office" xmlns:r="http://schemas.openxmlformats.org/officeDocument/2006/relationships" xmlns:m="http://schemas.openxmlformats.org/officeDocument/2006/math" xmlns:v="urn:schemas-microsoft-com:vml" xmlns:wp14="http://schemas.microsoft.com/office/word/2010/wordprocessingDrawing" xmlns:wp="http://schemas.openxmlformats.org/drawingml/2006/wordprocessingDrawing" xmlns:w10="urn:schemas-microsoft-com:office:word" xmlns:w="http://schemas.openxmlformats.org/wordprocessingml/2006/main" xmlns:w14="http://schemas.microsoft.com/office/word/2010/wordml" xmlns:w15="http://schemas.microsoft.com/office/word/2012/wordml" xmlns:w16se="http://schemas.microsoft.com/office/word/2015/wordml/symex" xmlns:wpg="http://schemas.microsoft.com/office/word/2010/wordprocessingGroup" xmlns:wpi="http://schemas.microsoft.com/office/word/2010/wordprocessingInk" xmlns:wne="http://schemas.microsoft.com/office/word/2006/wordml" xmlns:wps="http://schemas.microsoft.com/office/word/2010/wordprocessingShape" mc:Ignorable="w14 w15 w16se wp14">
+<w:document xmlns:wpc="http://schemas.microsoft.com/office/word/2010/wordprocessingCanvas" xmlns:cx="http://schemas.microsoft.com/office/drawing/2014/chartex" xmlns:cx1="http://schemas.microsoft.com/office/drawing/2015/9/8/chartex" xmlns:cx2="http://schemas.microsoft.com/office/drawing/2015/10/21/chartex" xmlns:cx3="http://schemas.microsoft.com/office/drawing/2016/5/9/chartex" xmlns:cx4="http://schemas.microsoft.com/office/drawing/2016/5/10/chartex" xmlns:cx5="http://schemas.microsoft.com/office/drawing/2016/5/11/chartex" xmlns:cx6="http://schemas.microsoft.com/office/drawing/2016/5/12/chartex" xmlns:cx7="http://schemas.microsoft.com/office/drawing/2016/5/13/chartex" xmlns:cx8="http://schemas.microsoft.com/office/drawing/2016/5/14/chartex" xmlns:mc="http://schemas.openxmlformats.org/markup-compatibility/2006" xmlns:aink="http://schemas.microsoft.com/office/drawing/2016/ink" xmlns:am3d="http://schemas.microsoft.com/office/drawing/2017/model3d" xmlns:o="urn:schemas-microsoft-com:office:office" xmlns:r="http://schemas.openxmlformats.org/officeDocument/2006/relationships" xmlns:m="http://schemas.openxmlformats.org/officeDocument/2006/math" xmlns:v="urn:schemas-microsoft-com:vml" xmlns:wp14="http://schemas.microsoft.com/office/word/2010/wordprocessingDrawing" xmlns:wp="http://schemas.openxmlformats.org/drawingml/2006/wordprocessingDrawing" xmlns:w10="urn:schemas-microsoft-com:office:word" xmlns:w="http://schemas.openxmlformats.org/wordprocessingml/2006/main" xmlns:w14="http://schemas.microsoft.com/office/word/2010/wordml" xmlns:w15="http://schemas.microsoft.com/office/word/2012/wordml" xmlns:w16cid="http://schemas.microsoft.com/office/word/2016/wordml/cid" xmlns:w16se="http://schemas.microsoft.com/office/word/2015/wordml/symex" xmlns:wpg="http://schemas.microsoft.com/office/word/2010/wordprocessingGroup" xmlns:wpi="http://schemas.microsoft.com/office/word/2010/wordprocessingInk" xmlns:wne="http://schemas.microsoft.com/office/word/2006/wordml" xmlns:wps="http://schemas.microsoft.com/office/word/2010/wordprocessingShape" mc:Ignorable="w14 w15 w16se w16cid wp14">
   <w:body>
     <w:p>
       <w:pPr>
@@ -2357,32 +2357,47 @@
     </w:p>
     <w:p>
       <w:pPr>
+        <w:rPr>
+          <w:color w:val="FF0000"/>
+        </w:rPr>
+      </w:pPr>
+      <w:r>
+        <w:rPr>
+          <w:color w:val="FF0000"/>
+        </w:rPr>
+        <w:t>Công ty Sun Asterisk đã thành lập Trung tâm đào tạo lập trình Awesome Academy/Sun Education nhằm mục đích đào tạo và phát triển học viên</w:t>
+      </w:r>
+      <w:r>
+        <w:rPr>
+          <w:color w:val="FF0000"/>
+        </w:rPr>
+        <w:t xml:space="preserve"> v</w:t>
+      </w:r>
+      <w:r>
+        <w:rPr>
+          <w:color w:val="FF0000"/>
+        </w:rPr>
+        <w:t>ới nhiều chi nhánh trải dài từ Bắc vào Nam. Học viên và giảng viên tại đây rất đa dạng theo từng vùng miền cả về chất lượng lẫn số lượng. Để tối ưu nguồn lực và chi phí, không bị ràng buộc về thời gian và không gian, giúp người học và người dạy không cần phải thường xuyên đến trung tâm… Ban lãnh đạo công ty đã quyết định xây dựng website “Training Management System”</w:t>
+      </w:r>
+      <w:r>
+        <w:rPr>
+          <w:color w:val="FF0000"/>
+        </w:rPr>
+        <w:t xml:space="preserve"> (TMS)</w:t>
+      </w:r>
+      <w:r>
+        <w:rPr>
+          <w:color w:val="FF0000"/>
+        </w:rPr>
+        <w:t xml:space="preserve"> nhằm mục đích quản lý các học viên và các khóa học tại công ty Sun Asterisk. Hệ thống này được xây dựng bởi chính các học viên tại Sun Asterisk.</w:t>
+      </w:r>
+    </w:p>
+    <w:p>
+      <w:pPr>
         <w:pStyle w:val="Heading3"/>
       </w:pPr>
       <w:r>
         <w:t>Sơ đồ Use case tổng quát</w:t>
-      </w:r>
-    </w:p>
-    <w:p>
-      <w:r>
-        <w:t>Ở công ty Sun Asterisk có thành lập Trung tâm đào tạo lập trình Awesome</w:t>
-      </w:r>
-      <w:r>
-        <w:t xml:space="preserve"> </w:t>
-      </w:r>
-      <w:r>
-        <w:t>Academy/Sun Education nhằm mục đích đào tạo và phát triển học viên. Với nhiều chi</w:t>
-      </w:r>
-      <w:r>
-        <w:t xml:space="preserve"> </w:t>
-      </w:r>
-      <w:r>
-        <w:t>nhánh trải dài từ Bắc vào Nam, thì học viên và giảng viên cũng đa dạng theo từng vùng miền cả về chất lượng lẫn số lượng. Để tối ưu nguồn lực và chi phí, không bị ràng buộc về thời gian và không gian, giúp người học và người dạy không cần phải thường xuyên đến trung tâm… Ban lãnh đạo công ty đã quyết định xây dựng một website đặt tên là “Training Management System”</w:t>
-      </w:r>
-    </w:p>
-    <w:p>
-      <w:r>
-        <w:t>“Training Management System” là hệ thống quản lý các học viên và các khóa học tại công ty Sun Asterisk. Được xây dựng bởi chính các học viên tại Sun Asterisk.</w:t>
       </w:r>
     </w:p>
     <w:p>
@@ -2401,6 +2416,24 @@
       <w:r>
         <w:t xml:space="preserve">Admin </w:t>
       </w:r>
+      <w:r>
+        <w:rPr>
+          <w:color w:val="FF0000"/>
+        </w:rPr>
+        <w:t>(</w:t>
+      </w:r>
+      <w:r>
+        <w:rPr>
+          <w:color w:val="FF0000"/>
+        </w:rPr>
+        <w:t>với từ tiếng anh lần đầu đưa ra trong báo cáo thì hãy mở ngoặc và điền nghĩa tiếng việt vào</w:t>
+      </w:r>
+      <w:r>
+        <w:rPr>
+          <w:color w:val="FF0000"/>
+        </w:rPr>
+        <w:t>)</w:t>
+      </w:r>
     </w:p>
     <w:p>
       <w:pPr>
@@ -2414,7 +2447,16 @@
         <w:t>Human Resourse</w:t>
       </w:r>
       <w:r>
-        <w:t xml:space="preserve"> (HR)</w:t>
+        <w:t xml:space="preserve"> (</w:t>
+      </w:r>
+      <w:r>
+        <w:rPr>
+          <w:color w:val="FF0000"/>
+        </w:rPr>
+        <w:t>Bộ phận nhân sự</w:t>
+      </w:r>
+      <w:r>
+        <w:t>)</w:t>
       </w:r>
     </w:p>
     <w:p>
@@ -2502,6 +2544,34 @@
     </w:p>
     <w:p>
       <w:pPr>
+        <w:pStyle w:val="Nomal"/>
+        <w:rPr>
+          <w:color w:val="FF0000"/>
+        </w:rPr>
+      </w:pPr>
+      <w:r>
+        <w:rPr>
+          <w:color w:val="FF0000"/>
+        </w:rPr>
+        <w:t>Hiển thị người dùng có phải là hiển thị danh sách người dùng không?</w:t>
+      </w:r>
+    </w:p>
+    <w:p>
+      <w:pPr>
+        <w:pStyle w:val="Nomal"/>
+        <w:rPr>
+          <w:color w:val="FF0000"/>
+        </w:rPr>
+      </w:pPr>
+      <w:r>
+        <w:rPr>
+          <w:color w:val="FF0000"/>
+        </w:rPr>
+        <w:t>Dữ liệu lớn là làm về cái gì vậy? Tên UC đặt theo cú pháp: Động từ + bổ ngữ thì người đọc mới hiểu được nội dung công việc.</w:t>
+      </w:r>
+    </w:p>
+    <w:p>
+      <w:pPr>
         <w:pStyle w:val="Heading3"/>
       </w:pPr>
       <w:r>
@@ -2643,12 +2713,27 @@
             <w:pPr>
               <w:ind w:firstLine="0"/>
               <w:jc w:val="left"/>
+              <w:rPr>
+                <w:color w:val="FF0000"/>
+              </w:rPr>
             </w:pPr>
             <w:r>
-              <w:t xml:space="preserve">Tác nhân Admin là tác nhân giữ vai trò chính của hệ thống TMS, là </w:t>
-            </w:r>
-            <w:r>
-              <w:t>người điều hành hệ thống, thực hiện quản lý, giảm sát và nắm bắt từng yêu cầu từ phía những đối tượng người dùng khác</w:t>
+              <w:rPr>
+                <w:color w:val="FF0000"/>
+              </w:rPr>
+              <w:t>Tác nhân</w:t>
+            </w:r>
+            <w:r>
+              <w:rPr>
+                <w:color w:val="FF0000"/>
+              </w:rPr>
+              <w:t xml:space="preserve"> thực hiện quản lý, giảm sát và nắm bắt từng yêu cầu từ phía những đối tượng người dùng khác</w:t>
+            </w:r>
+            <w:r>
+              <w:rPr>
+                <w:color w:val="FF0000"/>
+              </w:rPr>
+              <w:t>.</w:t>
             </w:r>
           </w:p>
           <w:p>
@@ -2683,6 +2768,7 @@
               <w:jc w:val="left"/>
             </w:pPr>
             <w:r>
+              <w:lastRenderedPageBreak/>
               <w:t>Quản lý khóa học (My course)</w:t>
             </w:r>
           </w:p>
@@ -2709,7 +2795,6 @@
               <w:jc w:val="left"/>
             </w:pPr>
             <w:r>
-              <w:lastRenderedPageBreak/>
               <w:t>Quản lý môn học (Subject)</w:t>
             </w:r>
           </w:p>
@@ -2875,21 +2960,27 @@
             <w:pPr>
               <w:ind w:firstLine="0"/>
               <w:jc w:val="left"/>
+              <w:rPr>
+                <w:color w:val="FF0000"/>
+              </w:rPr>
             </w:pPr>
             <w:r>
-              <w:t>HRs được biết đến là bộ phận quản lý nhân sự của hệ thống</w:t>
-            </w:r>
-          </w:p>
-          <w:p>
-            <w:pPr>
-              <w:ind w:firstLine="0"/>
-              <w:jc w:val="left"/>
-            </w:pPr>
-            <w:r>
+              <w:rPr>
+                <w:color w:val="FF0000"/>
+              </w:rPr>
               <w:t xml:space="preserve">HRs có thể thực hiện một số quyền giám sát cơ bản đối với người dùng trong dự án, đồng thời nắm bắt tình hình nhân sự được trực quan hóa trên Dashboard </w:t>
             </w:r>
             <w:r>
+              <w:rPr>
+                <w:color w:val="FF0000"/>
+              </w:rPr>
               <w:t>hệ thống</w:t>
+            </w:r>
+            <w:r>
+              <w:rPr>
+                <w:color w:val="FF0000"/>
+              </w:rPr>
+              <w:t>.</w:t>
             </w:r>
           </w:p>
           <w:p>
@@ -3089,6 +3180,7 @@
               <w:jc w:val="left"/>
             </w:pPr>
             <w:r>
+              <w:lastRenderedPageBreak/>
               <w:t>Quản lý đánh giá học viên (List Trainee Assessment)</w:t>
             </w:r>
           </w:p>
@@ -3102,7 +3194,6 @@
               <w:jc w:val="left"/>
             </w:pPr>
             <w:r>
-              <w:lastRenderedPageBreak/>
               <w:t>Chỉnh sửa Trainees và Xem các Trainer khác</w:t>
             </w:r>
           </w:p>
@@ -3265,21 +3356,67 @@
         <w:pStyle w:val="Heading2"/>
       </w:pPr>
       <w:r>
-        <w:t xml:space="preserve">Phân tích các chức năng </w:t>
-      </w:r>
-      <w:r>
-        <w:t xml:space="preserve">cho màn hình </w:t>
+        <w:t xml:space="preserve">Phân tích </w:t>
+      </w:r>
+      <w:commentRangeStart w:id="22"/>
+      <w:r>
+        <w:rPr>
+          <w:color w:val="FF0000"/>
+        </w:rPr>
+        <w:t>use case</w:t>
+      </w:r>
+      <w:r>
+        <w:rPr>
+          <w:color w:val="FF0000"/>
+        </w:rPr>
+        <w:t xml:space="preserve"> </w:t>
+      </w:r>
+      <w:commentRangeEnd w:id="22"/>
+      <w:r>
+        <w:rPr>
+          <w:rStyle w:val="CommentReference"/>
+          <w:rFonts w:eastAsia="Batang" w:cs="Times New Roman"/>
+          <w:b w:val="0"/>
+          <w:bCs w:val="0"/>
+          <w:iCs w:val="0"/>
+          <w:lang w:eastAsia="ar-SA"/>
+        </w:rPr>
+        <w:commentReference w:id="22"/>
       </w:r>
       <w:r>
         <w:t>“Login”</w:t>
       </w:r>
+      <w:r>
+        <w:t xml:space="preserve"> </w:t>
+      </w:r>
+      <w:r>
+        <w:t xml:space="preserve"> </w:t>
+      </w:r>
+      <w:r>
+        <w:rPr>
+          <w:color w:val="FF0000"/>
+        </w:rPr>
+        <w:t>sao trên thì login, dưới thì lại là quên mật khẩu</w:t>
+      </w:r>
     </w:p>
     <w:p>
       <w:pPr>
         <w:pStyle w:val="Heading3"/>
       </w:pPr>
       <w:r>
-        <w:t>Chức năng “Quên mật khẩu</w:t>
+        <w:rPr>
+          <w:color w:val="FF0000"/>
+        </w:rPr>
+        <w:t>Use case</w:t>
+      </w:r>
+      <w:r>
+        <w:rPr>
+          <w:color w:val="FF0000"/>
+        </w:rPr>
+        <w:t xml:space="preserve"> </w:t>
+      </w:r>
+      <w:r>
+        <w:t>“Quên mật khẩu</w:t>
       </w:r>
       <w:r>
         <w:t xml:space="preserve">” </w:t>
@@ -3293,7 +3430,28 @@
         <w:t xml:space="preserve">Biểu </w:t>
       </w:r>
       <w:r>
-        <w:t>đồ Usercase cho chức năng “Quên mật khẩu”</w:t>
+        <w:t xml:space="preserve">đồ </w:t>
+      </w:r>
+      <w:r>
+        <w:rPr>
+          <w:color w:val="FF0000"/>
+        </w:rPr>
+        <w:t>Use</w:t>
+      </w:r>
+      <w:r>
+        <w:rPr>
+          <w:color w:val="FF0000"/>
+        </w:rPr>
+        <w:t xml:space="preserve"> </w:t>
+      </w:r>
+      <w:r>
+        <w:rPr>
+          <w:color w:val="FF0000"/>
+        </w:rPr>
+        <w:t>case</w:t>
+      </w:r>
+      <w:r>
+        <w:t xml:space="preserve"> cho chức năng “Quên mật khẩu”</w:t>
       </w:r>
     </w:p>
     <w:p>
@@ -3317,7 +3475,7 @@
                     <pic:cNvPicPr/>
                   </pic:nvPicPr>
                   <pic:blipFill>
-                    <a:blip r:embed="rId16">
+                    <a:blip r:embed="rId19">
                       <a:extLst>
                         <a:ext uri="{28A0092B-C50C-407E-A947-70E740481C1C}">
                           <a14:useLocalDpi xmlns:a14="http://schemas.microsoft.com/office/drawing/2010/main" val="0"/>
@@ -3347,20 +3505,63 @@
     <w:p>
       <w:pPr>
         <w:pStyle w:val="Heading4"/>
-      </w:pPr>
-      <w:r>
+        <w:rPr>
+          <w:color w:val="FF0000"/>
+        </w:rPr>
+      </w:pPr>
+      <w:r>
+        <w:rPr>
+          <w:strike/>
+        </w:rPr>
+        <w:t>Biểu đồ Flowchart cho chức năng “Quên mật khẩu”</w:t>
+      </w:r>
+      <w:r>
+        <w:rPr>
+          <w:strike/>
+        </w:rPr>
+        <w:t xml:space="preserve"> </w:t>
+      </w:r>
+      <w:r>
+        <w:rPr>
+          <w:color w:val="FF0000"/>
+        </w:rPr>
+        <w:t>Sơ đồ hoạt động</w:t>
+      </w:r>
+    </w:p>
+    <w:p>
+      <w:pPr>
+        <w:rPr>
+          <w:color w:val="FF0000"/>
+        </w:rPr>
+      </w:pPr>
+      <w:r>
+        <w:rPr>
+          <w:color w:val="FF0000"/>
+        </w:rPr>
+        <w:t xml:space="preserve">Đọc lại quy tắc vẽ </w:t>
+      </w:r>
+      <w:r>
+        <w:rPr>
+          <w:color w:val="FF0000"/>
+        </w:rPr>
+        <w:sym w:font="Wingdings" w:char="F0E0"/>
+      </w:r>
+      <w:r>
+        <w:rPr>
+          <w:color w:val="FF0000"/>
+        </w:rPr>
+        <w:t xml:space="preserve"> vẽ lại</w:t>
+      </w:r>
+    </w:p>
+    <w:p>
+      <w:pPr>
+        <w:jc w:val="center"/>
+      </w:pPr>
+      <w:r>
+        <w:rPr>
+          <w:noProof/>
+        </w:rPr>
         <w:lastRenderedPageBreak/>
-        <w:t>Biểu đồ Flowchart cho chức năng “Quên mật khẩu”</w:t>
-      </w:r>
-    </w:p>
-    <w:p>
-      <w:pPr>
-        <w:jc w:val="center"/>
-      </w:pPr>
-      <w:r>
-        <w:rPr>
-          <w:noProof/>
-        </w:rPr>
         <w:drawing>
           <wp:inline distT="0" distB="0" distL="0" distR="0" wp14:anchorId="0B8779FD" wp14:editId="4EA23D5B">
             <wp:extent cx="3856421" cy="3862316"/>
@@ -3377,7 +3578,7 @@
                     <pic:cNvPicPr/>
                   </pic:nvPicPr>
                   <pic:blipFill>
-                    <a:blip r:embed="rId17">
+                    <a:blip r:embed="rId20">
                       <a:extLst>
                         <a:ext uri="{28A0092B-C50C-407E-A947-70E740481C1C}">
                           <a14:useLocalDpi xmlns:a14="http://schemas.microsoft.com/office/drawing/2010/main" val="0"/>
@@ -3649,7 +3850,6 @@
         </w:numPr>
       </w:pPr>
       <w:r>
-        <w:lastRenderedPageBreak/>
         <w:t xml:space="preserve">Bước 3: </w:t>
       </w:r>
       <w:r>
@@ -3678,6 +3878,7 @@
               <w:pStyle w:val="Nomal"/>
             </w:pPr>
             <w:r>
+              <w:lastRenderedPageBreak/>
               <w:t>Tên trường</w:t>
             </w:r>
           </w:p>
@@ -3918,6 +4119,7 @@
         </w:numPr>
       </w:pPr>
       <w:r>
+        <w:lastRenderedPageBreak/>
         <w:t>B</w:t>
       </w:r>
       <w:r>
@@ -4235,7 +4437,6 @@
         </w:numPr>
       </w:pPr>
       <w:r>
-        <w:lastRenderedPageBreak/>
         <w:t>Bước 9: Hệ thống sẽ lưu thông</w:t>
       </w:r>
       <w:r>
@@ -4257,6 +4458,7 @@
         <w:rPr>
           <w:b/>
         </w:rPr>
+        <w:lastRenderedPageBreak/>
         <w:t>Giao diện:</w:t>
       </w:r>
     </w:p>
@@ -4289,7 +4491,7 @@
                     <pic:cNvPicPr/>
                   </pic:nvPicPr>
                   <pic:blipFill>
-                    <a:blip r:embed="rId18"/>
+                    <a:blip r:embed="rId21"/>
                     <a:stretch>
                       <a:fillRect/>
                     </a:stretch>
@@ -4339,7 +4541,7 @@
                     <pic:cNvPicPr/>
                   </pic:nvPicPr>
                   <pic:blipFill>
-                    <a:blip r:embed="rId19"/>
+                    <a:blip r:embed="rId22"/>
                     <a:stretch>
                       <a:fillRect/>
                     </a:stretch>
@@ -4365,15 +4567,48 @@
         <w:pStyle w:val="Heading2"/>
       </w:pPr>
       <w:r>
-        <w:t>Phân tích chức năng cho màn hình “My course” của Trainer</w:t>
+        <w:rPr>
+          <w:highlight w:val="yellow"/>
+        </w:rPr>
+        <w:t>Phân tích chức năng cho màn hình</w:t>
+      </w:r>
+      <w:r>
+        <w:t xml:space="preserve"> “My course” của Trainer</w:t>
+      </w:r>
+      <w:r>
+        <w:t xml:space="preserve"> </w:t>
+      </w:r>
+      <w:r>
+        <w:sym w:font="Wingdings" w:char="F0E0"/>
+      </w:r>
+      <w:r>
+        <w:t xml:space="preserve"> </w:t>
+      </w:r>
+      <w:r>
+        <w:rPr>
+          <w:color w:val="FF0000"/>
+        </w:rPr>
+        <w:t>Phân tích use case Quản lý khóa học</w:t>
       </w:r>
     </w:p>
     <w:p>
       <w:pPr>
         <w:pStyle w:val="Heading3"/>
-      </w:pPr>
-      <w:r>
-        <w:t xml:space="preserve">User case cho màn hình “My course” </w:t>
+        <w:rPr>
+          <w:color w:val="FF0000"/>
+        </w:rPr>
+      </w:pPr>
+      <w:r>
+        <w:rPr>
+          <w:color w:val="FF0000"/>
+        </w:rPr>
+        <w:t>Sơ đồ use case chi tiết cho Quản lý khóa học</w:t>
+      </w:r>
+      <w:r>
+        <w:rPr>
+          <w:color w:val="FF0000"/>
+        </w:rPr>
+        <w:t xml:space="preserve"> </w:t>
       </w:r>
     </w:p>
     <w:p/>
@@ -4412,7 +4647,7 @@
                     </pic:cNvPicPr>
                   </pic:nvPicPr>
                   <pic:blipFill>
-                    <a:blip r:embed="rId20">
+                    <a:blip r:embed="rId23">
                       <a:extLst>
                         <a:ext uri="{28A0092B-C50C-407E-A947-70E740481C1C}">
                           <a14:useLocalDpi xmlns:a14="http://schemas.microsoft.com/office/drawing/2010/main" val="0"/>
@@ -4447,6 +4682,20 @@
     <w:p>
       <w:pPr>
         <w:pStyle w:val="Nomal"/>
+        <w:rPr>
+          <w:color w:val="FF0000"/>
+        </w:rPr>
+      </w:pPr>
+      <w:r>
+        <w:rPr>
+          <w:color w:val="FF0000"/>
+        </w:rPr>
+        <w:t>Chỉnh lại mũi tên cho phần extend</w:t>
+      </w:r>
+    </w:p>
+    <w:p>
+      <w:pPr>
+        <w:pStyle w:val="Nomal"/>
       </w:pPr>
     </w:p>
     <w:p>
@@ -4454,7 +4703,13 @@
         <w:pStyle w:val="Heading3"/>
       </w:pPr>
       <w:r>
-        <w:t>Chức năng “Tạo</w:t>
+        <w:rPr>
+          <w:highlight w:val="yellow"/>
+        </w:rPr>
+        <w:t>Chức năng</w:t>
+      </w:r>
+      <w:r>
+        <w:t xml:space="preserve"> “Tạo</w:t>
       </w:r>
       <w:r>
         <w:t xml:space="preserve"> khóa học”</w:t>
@@ -4465,7 +4720,25 @@
         <w:pStyle w:val="Heading4"/>
       </w:pPr>
       <w:r>
-        <w:t>Biểu đồ Usercase cho chức năng “Tạo khóa học”</w:t>
+        <w:t xml:space="preserve">Biểu đồ </w:t>
+      </w:r>
+      <w:r>
+        <w:rPr>
+          <w:highlight w:val="yellow"/>
+        </w:rPr>
+        <w:t>Usercase</w:t>
+      </w:r>
+      <w:r>
+        <w:t xml:space="preserve"> cho </w:t>
+      </w:r>
+      <w:r>
+        <w:rPr>
+          <w:highlight w:val="yellow"/>
+        </w:rPr>
+        <w:t>chức năng</w:t>
+      </w:r>
+      <w:r>
+        <w:t xml:space="preserve"> “Tạo khóa học”</w:t>
       </w:r>
     </w:p>
     <w:p>
@@ -4492,7 +4765,7 @@
                     <pic:cNvPicPr/>
                   </pic:nvPicPr>
                   <pic:blipFill>
-                    <a:blip r:embed="rId21">
+                    <a:blip r:embed="rId24">
                       <a:extLst>
                         <a:ext uri="{28A0092B-C50C-407E-A947-70E740481C1C}">
                           <a14:useLocalDpi xmlns:a14="http://schemas.microsoft.com/office/drawing/2010/main" val="0"/>
@@ -4521,6 +4794,26 @@
     </w:p>
     <w:p>
       <w:pPr>
+        <w:jc w:val="left"/>
+        <w:rPr>
+          <w:color w:val="FF0000"/>
+        </w:rPr>
+      </w:pPr>
+      <w:r>
+        <w:rPr>
+          <w:color w:val="FF0000"/>
+        </w:rPr>
+        <w:t xml:space="preserve">Đổi </w:t>
+      </w:r>
+      <w:r>
+        <w:rPr>
+          <w:color w:val="FF0000"/>
+        </w:rPr>
+        <w:t>lại mũi tên cho extend</w:t>
+      </w:r>
+    </w:p>
+    <w:p>
+      <w:pPr>
         <w:pStyle w:val="Heading4"/>
       </w:pPr>
       <w:r>
@@ -4552,7 +4845,7 @@
                     <pic:cNvPicPr/>
                   </pic:nvPicPr>
                   <pic:blipFill>
-                    <a:blip r:embed="rId22">
+                    <a:blip r:embed="rId25">
                       <a:extLst>
                         <a:ext uri="{28A0092B-C50C-407E-A947-70E740481C1C}">
                           <a14:useLocalDpi xmlns:a14="http://schemas.microsoft.com/office/drawing/2010/main" val="0"/>
@@ -5352,7 +5645,7 @@
                     <pic:cNvPicPr/>
                   </pic:nvPicPr>
                   <pic:blipFill>
-                    <a:blip r:embed="rId23"/>
+                    <a:blip r:embed="rId26"/>
                     <a:stretch>
                       <a:fillRect/>
                     </a:stretch>
@@ -5401,7 +5694,7 @@
                     <pic:cNvPicPr/>
                   </pic:nvPicPr>
                   <pic:blipFill>
-                    <a:blip r:embed="rId24"/>
+                    <a:blip r:embed="rId27"/>
                     <a:stretch>
                       <a:fillRect/>
                     </a:stretch>
@@ -5478,7 +5771,7 @@
                     <pic:cNvPicPr/>
                   </pic:nvPicPr>
                   <pic:blipFill>
-                    <a:blip r:embed="rId25">
+                    <a:blip r:embed="rId28">
                       <a:extLst>
                         <a:ext uri="{28A0092B-C50C-407E-A947-70E740481C1C}">
                           <a14:useLocalDpi xmlns:a14="http://schemas.microsoft.com/office/drawing/2010/main" val="0"/>
@@ -5507,6 +5800,38 @@
     </w:p>
     <w:p>
       <w:pPr>
+        <w:pStyle w:val="Nomal"/>
+        <w:rPr>
+          <w:color w:val="FF0000"/>
+        </w:rPr>
+      </w:pPr>
+      <w:r>
+        <w:rPr>
+          <w:color w:val="FF0000"/>
+        </w:rPr>
+        <w:t xml:space="preserve">Đổi </w:t>
+      </w:r>
+      <w:r>
+        <w:rPr>
+          <w:color w:val="FF0000"/>
+        </w:rPr>
+        <w:t>chiều</w:t>
+      </w:r>
+      <w:r>
+        <w:rPr>
+          <w:color w:val="FF0000"/>
+        </w:rPr>
+        <w:t xml:space="preserve"> </w:t>
+      </w:r>
+      <w:r>
+        <w:rPr>
+          <w:color w:val="FF0000"/>
+        </w:rPr>
+        <w:t>mũi tên cho extend</w:t>
+      </w:r>
+    </w:p>
+    <w:p>
+      <w:pPr>
         <w:pStyle w:val="Heading4"/>
       </w:pPr>
       <w:r>
@@ -5609,6 +5934,7 @@
         </w:numPr>
       </w:pPr>
       <w:r>
+        <w:lastRenderedPageBreak/>
         <w:t>Bước 1: User đế</w:t>
       </w:r>
       <w:r>
@@ -5642,7 +5968,6 @@
               <w:rPr>
                 <w:b/>
               </w:rPr>
-              <w:lastRenderedPageBreak/>
               <w:t xml:space="preserve">Danh mục </w:t>
             </w:r>
           </w:p>
@@ -6010,6 +6335,7 @@
               <w:ind w:firstLine="0"/>
             </w:pPr>
             <w:r>
+              <w:lastRenderedPageBreak/>
               <w:t xml:space="preserve">Có thể kết hợp các danh mục để phù hợp với mong muốn tìm kiếm </w:t>
             </w:r>
           </w:p>
@@ -6047,7 +6373,6 @@
         <w:rPr>
           <w:noProof/>
         </w:rPr>
-        <w:lastRenderedPageBreak/>
         <w:drawing>
           <wp:inline distT="0" distB="0" distL="0" distR="0" wp14:anchorId="73E86F0F" wp14:editId="6353D3A1">
             <wp:extent cx="5400040" cy="2889885"/>
@@ -6064,7 +6389,7 @@
                     <pic:cNvPicPr/>
                   </pic:nvPicPr>
                   <pic:blipFill>
-                    <a:blip r:embed="rId26"/>
+                    <a:blip r:embed="rId29"/>
                     <a:stretch>
                       <a:fillRect/>
                     </a:stretch>
@@ -6090,16 +6415,46 @@
         <w:pStyle w:val="Heading3"/>
       </w:pPr>
       <w:r>
+        <w:t xml:space="preserve">Chức năng “Hiển thị chi tiết khóa học” </w:t>
+      </w:r>
+    </w:p>
+    <w:p>
+      <w:pPr>
+        <w:rPr>
+          <w:color w:val="FF0000"/>
+        </w:rPr>
+      </w:pPr>
+      <w:bookmarkStart w:id="23" w:name="_GoBack"/>
+      <w:r>
+        <w:rPr>
+          <w:color w:val="FF0000"/>
+        </w:rPr>
+        <w:t xml:space="preserve">Ở trên đang phân tích theo UC, sao dưới này lại chuyển sang làm theo flow màn hình </w:t>
+      </w:r>
+      <w:r>
+        <w:rPr>
+          <w:color w:val="FF0000"/>
+        </w:rPr>
+        <w:sym w:font="Wingdings" w:char="F0E0"/>
+      </w:r>
+      <w:r>
+        <w:rPr>
+          <w:color w:val="FF0000"/>
+        </w:rPr>
+        <w:t xml:space="preserve"> không logic</w:t>
+      </w:r>
+    </w:p>
+    <w:bookmarkEnd w:id="23"/>
+    <w:p>
+      <w:pPr>
+        <w:pStyle w:val="Heading4"/>
+      </w:pPr>
+      <w:r>
         <w:lastRenderedPageBreak/>
-        <w:t xml:space="preserve">Chức năng “Hiển thị chi tiết khóa học” </w:t>
-      </w:r>
-    </w:p>
-    <w:p>
-      <w:pPr>
-        <w:pStyle w:val="Heading4"/>
-      </w:pPr>
-      <w:r>
-        <w:t>Flowchart cho chức năng “Hiển thị chi tiết khóa học”</w:t>
+        <w:t>Sơ đồ màn hình</w:t>
+      </w:r>
+      <w:r>
+        <w:t xml:space="preserve"> cho chức năng “Hiển thị chi tiết khóa học”</w:t>
       </w:r>
     </w:p>
     <w:p>
@@ -6126,7 +6481,7 @@
                     <pic:cNvPicPr/>
                   </pic:nvPicPr>
                   <pic:blipFill>
-                    <a:blip r:embed="rId27">
+                    <a:blip r:embed="rId30">
                       <a:extLst>
                         <a:ext uri="{28A0092B-C50C-407E-A947-70E740481C1C}">
                           <a14:useLocalDpi xmlns:a14="http://schemas.microsoft.com/office/drawing/2010/main" val="0"/>
@@ -6185,8 +6540,6 @@
       <w:r>
         <w:t>Mô tả chi tiết usecase của chức năng</w:t>
       </w:r>
-      <w:bookmarkStart w:id="22" w:name="_GoBack"/>
-      <w:bookmarkEnd w:id="22"/>
     </w:p>
     <w:p>
       <w:pPr>
@@ -6215,7 +6568,7 @@
                     </pic:cNvPicPr>
                   </pic:nvPicPr>
                   <pic:blipFill>
-                    <a:blip r:embed="rId28" cstate="print">
+                    <a:blip r:embed="rId31" cstate="print">
                       <a:extLst>
                         <a:ext uri="{28A0092B-C50C-407E-A947-70E740481C1C}">
                           <a14:useLocalDpi xmlns:a14="http://schemas.microsoft.com/office/drawing/2010/main" val="0"/>
@@ -6283,7 +6636,7 @@
                     </pic:cNvPicPr>
                   </pic:nvPicPr>
                   <pic:blipFill>
-                    <a:blip r:embed="rId29" cstate="print">
+                    <a:blip r:embed="rId32" cstate="print">
                       <a:extLst>
                         <a:ext uri="{28A0092B-C50C-407E-A947-70E740481C1C}">
                           <a14:useLocalDpi xmlns:a14="http://schemas.microsoft.com/office/drawing/2010/main" val="0"/>
@@ -6351,7 +6704,7 @@
                     </pic:cNvPicPr>
                   </pic:nvPicPr>
                   <pic:blipFill>
-                    <a:blip r:embed="rId30" cstate="print">
+                    <a:blip r:embed="rId33" cstate="print">
                       <a:extLst>
                         <a:ext uri="{28A0092B-C50C-407E-A947-70E740481C1C}">
                           <a14:useLocalDpi xmlns:a14="http://schemas.microsoft.com/office/drawing/2010/main" val="0"/>
@@ -6424,7 +6777,7 @@
                     </pic:cNvPicPr>
                   </pic:nvPicPr>
                   <pic:blipFill>
-                    <a:blip r:embed="rId31" cstate="print">
+                    <a:blip r:embed="rId34" cstate="print">
                       <a:extLst>
                         <a:ext uri="{28A0092B-C50C-407E-A947-70E740481C1C}">
                           <a14:useLocalDpi xmlns:a14="http://schemas.microsoft.com/office/drawing/2010/main" val="0"/>
@@ -6603,8 +6956,8 @@
       <w:pPr>
         <w:pStyle w:val="Heading1"/>
       </w:pPr>
-      <w:bookmarkStart w:id="23" w:name="_Toc77543446"/>
-      <w:bookmarkStart w:id="24" w:name="_Toc342760222"/>
+      <w:bookmarkStart w:id="24" w:name="_Toc77543446"/>
+      <w:bookmarkStart w:id="25" w:name="_Toc342760222"/>
       <w:bookmarkEnd w:id="2"/>
       <w:bookmarkEnd w:id="3"/>
       <w:bookmarkEnd w:id="4"/>
@@ -6612,7 +6965,7 @@
       <w:r>
         <w:t>KẾT LUẬN VÀ HƯỚNG PHÁT TRIỂN</w:t>
       </w:r>
-      <w:bookmarkEnd w:id="23"/>
+      <w:bookmarkEnd w:id="24"/>
     </w:p>
     <w:p>
       <w:pPr>
@@ -6627,8 +6980,8 @@
           <w:szCs w:val="26"/>
         </w:rPr>
       </w:pPr>
-      <w:bookmarkStart w:id="25" w:name="OLE_LINK15"/>
-      <w:bookmarkStart w:id="26" w:name="OLE_LINK16"/>
+      <w:bookmarkStart w:id="26" w:name="OLE_LINK15"/>
+      <w:bookmarkStart w:id="27" w:name="OLE_LINK16"/>
       <w:r>
         <w:rPr>
           <w:b/>
@@ -6679,8 +7032,8 @@
         <w:t>Hướng phát triển trong tương lai</w:t>
       </w:r>
     </w:p>
-    <w:bookmarkEnd w:id="25"/>
     <w:bookmarkEnd w:id="26"/>
+    <w:bookmarkEnd w:id="27"/>
     <w:p>
       <w:pPr>
         <w:spacing w:before="0"/>
@@ -6720,7 +7073,7 @@
         <w:t>TÀI LIỆU THAM KHẢO</w:t>
       </w:r>
     </w:p>
-    <w:bookmarkEnd w:id="24"/>
+    <w:bookmarkEnd w:id="25"/>
     <w:p>
       <w:pPr>
         <w:pStyle w:val="EndNoteBibliography"/>
@@ -6737,7 +7090,7 @@
         <w:spacing w:after="120" w:line="360" w:lineRule="auto"/>
         <w:ind w:left="720" w:hanging="720"/>
       </w:pPr>
-      <w:hyperlink r:id="rId32" w:history="1">
+      <w:hyperlink r:id="rId35" w:history="1">
         <w:r>
           <w:rPr>
             <w:rStyle w:val="Hyperlink"/>
@@ -6750,10 +7103,10 @@
       </w:r>
     </w:p>
     <w:sectPr>
-      <w:headerReference w:type="even" r:id="rId33"/>
-      <w:headerReference w:type="default" r:id="rId34"/>
-      <w:footerReference w:type="default" r:id="rId35"/>
-      <w:headerReference w:type="first" r:id="rId36"/>
+      <w:headerReference w:type="even" r:id="rId36"/>
+      <w:headerReference w:type="default" r:id="rId37"/>
+      <w:footerReference w:type="default" r:id="rId38"/>
+      <w:headerReference w:type="first" r:id="rId39"/>
       <w:type w:val="continuous"/>
       <w:pgSz w:w="11907" w:h="16840" w:code="9"/>
       <w:pgMar w:top="1418" w:right="1418" w:bottom="1418" w:left="1985" w:header="720" w:footer="720" w:gutter="0"/>
@@ -6763,6 +7116,39 @@
     </w:sectPr>
   </w:body>
 </w:document>
+</file>
+
+<file path=word/comments.xml><?xml version="1.0" encoding="utf-8"?>
+<w:comments xmlns:wpc="http://schemas.microsoft.com/office/word/2010/wordprocessingCanvas" xmlns:cx="http://schemas.microsoft.com/office/drawing/2014/chartex" xmlns:cx1="http://schemas.microsoft.com/office/drawing/2015/9/8/chartex" xmlns:cx2="http://schemas.microsoft.com/office/drawing/2015/10/21/chartex" xmlns:cx3="http://schemas.microsoft.com/office/drawing/2016/5/9/chartex" xmlns:cx4="http://schemas.microsoft.com/office/drawing/2016/5/10/chartex" xmlns:cx5="http://schemas.microsoft.com/office/drawing/2016/5/11/chartex" xmlns:cx6="http://schemas.microsoft.com/office/drawing/2016/5/12/chartex" xmlns:cx7="http://schemas.microsoft.com/office/drawing/2016/5/13/chartex" xmlns:cx8="http://schemas.microsoft.com/office/drawing/2016/5/14/chartex" xmlns:mc="http://schemas.openxmlformats.org/markup-compatibility/2006" xmlns:aink="http://schemas.microsoft.com/office/drawing/2016/ink" xmlns:am3d="http://schemas.microsoft.com/office/drawing/2017/model3d" xmlns:o="urn:schemas-microsoft-com:office:office" xmlns:r="http://schemas.openxmlformats.org/officeDocument/2006/relationships" xmlns:m="http://schemas.openxmlformats.org/officeDocument/2006/math" xmlns:v="urn:schemas-microsoft-com:vml" xmlns:wp14="http://schemas.microsoft.com/office/word/2010/wordprocessingDrawing" xmlns:wp="http://schemas.openxmlformats.org/drawingml/2006/wordprocessingDrawing" xmlns:w10="urn:schemas-microsoft-com:office:word" xmlns:w="http://schemas.openxmlformats.org/wordprocessingml/2006/main" xmlns:w14="http://schemas.microsoft.com/office/word/2010/wordml" xmlns:w15="http://schemas.microsoft.com/office/word/2012/wordml" xmlns:w16cid="http://schemas.microsoft.com/office/word/2016/wordml/cid" xmlns:w16se="http://schemas.microsoft.com/office/word/2015/wordml/symex" xmlns:wpg="http://schemas.microsoft.com/office/word/2010/wordprocessingGroup" xmlns:wpi="http://schemas.microsoft.com/office/word/2010/wordprocessingInk" xmlns:wne="http://schemas.microsoft.com/office/word/2006/wordml" xmlns:wps="http://schemas.microsoft.com/office/word/2010/wordprocessingShape" mc:Ignorable="w14 w15 w16se w16cid wp14">
+  <w:comment w:id="22" w:author="nhamct" w:date="2022-04-23T08:39:00Z" w:initials="n">
+    <w:p>
+      <w:pPr>
+        <w:pStyle w:val="CommentText"/>
+      </w:pPr>
+      <w:r>
+        <w:rPr>
+          <w:rStyle w:val="CommentReference"/>
+        </w:rPr>
+        <w:annotationRef/>
+      </w:r>
+      <w:r>
+        <w:t>Những phần sau sửa tương tự.</w:t>
+      </w:r>
+    </w:p>
+  </w:comment>
+</w:comments>
+</file>
+
+<file path=word/commentsExtended.xml><?xml version="1.0" encoding="utf-8"?>
+<w15:commentsEx xmlns:wpc="http://schemas.microsoft.com/office/word/2010/wordprocessingCanvas" xmlns:cx="http://schemas.microsoft.com/office/drawing/2014/chartex" xmlns:cx1="http://schemas.microsoft.com/office/drawing/2015/9/8/chartex" xmlns:cx2="http://schemas.microsoft.com/office/drawing/2015/10/21/chartex" xmlns:cx3="http://schemas.microsoft.com/office/drawing/2016/5/9/chartex" xmlns:cx4="http://schemas.microsoft.com/office/drawing/2016/5/10/chartex" xmlns:cx5="http://schemas.microsoft.com/office/drawing/2016/5/11/chartex" xmlns:cx6="http://schemas.microsoft.com/office/drawing/2016/5/12/chartex" xmlns:cx7="http://schemas.microsoft.com/office/drawing/2016/5/13/chartex" xmlns:cx8="http://schemas.microsoft.com/office/drawing/2016/5/14/chartex" xmlns:mc="http://schemas.openxmlformats.org/markup-compatibility/2006" xmlns:aink="http://schemas.microsoft.com/office/drawing/2016/ink" xmlns:am3d="http://schemas.microsoft.com/office/drawing/2017/model3d" xmlns:o="urn:schemas-microsoft-com:office:office" xmlns:r="http://schemas.openxmlformats.org/officeDocument/2006/relationships" xmlns:m="http://schemas.openxmlformats.org/officeDocument/2006/math" xmlns:v="urn:schemas-microsoft-com:vml" xmlns:wp14="http://schemas.microsoft.com/office/word/2010/wordprocessingDrawing" xmlns:wp="http://schemas.openxmlformats.org/drawingml/2006/wordprocessingDrawing" xmlns:w10="urn:schemas-microsoft-com:office:word" xmlns:w="http://schemas.openxmlformats.org/wordprocessingml/2006/main" xmlns:w14="http://schemas.microsoft.com/office/word/2010/wordml" xmlns:w15="http://schemas.microsoft.com/office/word/2012/wordml" xmlns:w16cid="http://schemas.microsoft.com/office/word/2016/wordml/cid" xmlns:w16se="http://schemas.microsoft.com/office/word/2015/wordml/symex" xmlns:wpg="http://schemas.microsoft.com/office/word/2010/wordprocessingGroup" xmlns:wpi="http://schemas.microsoft.com/office/word/2010/wordprocessingInk" xmlns:wne="http://schemas.microsoft.com/office/word/2006/wordml" xmlns:wps="http://schemas.microsoft.com/office/word/2010/wordprocessingShape" mc:Ignorable="w14 w15 w16se w16cid wp14">
+  <w15:commentEx w15:paraId="243AE1A6" w15:done="0"/>
+</w15:commentsEx>
+</file>
+
+<file path=word/commentsIds.xml><?xml version="1.0" encoding="utf-8"?>
+<w16cid:commentsIds xmlns:wpc="http://schemas.microsoft.com/office/word/2010/wordprocessingCanvas" xmlns:cx="http://schemas.microsoft.com/office/drawing/2014/chartex" xmlns:cx1="http://schemas.microsoft.com/office/drawing/2015/9/8/chartex" xmlns:cx2="http://schemas.microsoft.com/office/drawing/2015/10/21/chartex" xmlns:cx3="http://schemas.microsoft.com/office/drawing/2016/5/9/chartex" xmlns:cx4="http://schemas.microsoft.com/office/drawing/2016/5/10/chartex" xmlns:cx5="http://schemas.microsoft.com/office/drawing/2016/5/11/chartex" xmlns:cx6="http://schemas.microsoft.com/office/drawing/2016/5/12/chartex" xmlns:cx7="http://schemas.microsoft.com/office/drawing/2016/5/13/chartex" xmlns:cx8="http://schemas.microsoft.com/office/drawing/2016/5/14/chartex" xmlns:mc="http://schemas.openxmlformats.org/markup-compatibility/2006" xmlns:aink="http://schemas.microsoft.com/office/drawing/2016/ink" xmlns:am3d="http://schemas.microsoft.com/office/drawing/2017/model3d" xmlns:o="urn:schemas-microsoft-com:office:office" xmlns:r="http://schemas.openxmlformats.org/officeDocument/2006/relationships" xmlns:m="http://schemas.openxmlformats.org/officeDocument/2006/math" xmlns:v="urn:schemas-microsoft-com:vml" xmlns:wp14="http://schemas.microsoft.com/office/word/2010/wordprocessingDrawing" xmlns:wp="http://schemas.openxmlformats.org/drawingml/2006/wordprocessingDrawing" xmlns:w10="urn:schemas-microsoft-com:office:word" xmlns:w="http://schemas.openxmlformats.org/wordprocessingml/2006/main" xmlns:w14="http://schemas.microsoft.com/office/word/2010/wordml" xmlns:w15="http://schemas.microsoft.com/office/word/2012/wordml" xmlns:w16cid="http://schemas.microsoft.com/office/word/2016/wordml/cid" xmlns:w16se="http://schemas.microsoft.com/office/word/2015/wordml/symex" xmlns:wpg="http://schemas.microsoft.com/office/word/2010/wordprocessingGroup" xmlns:wpi="http://schemas.microsoft.com/office/word/2010/wordprocessingInk" xmlns:wne="http://schemas.microsoft.com/office/word/2006/wordml" xmlns:wps="http://schemas.microsoft.com/office/word/2010/wordprocessingShape" mc:Ignorable="w14 w15 w16se w16cid wp14">
+  <w16cid:commentId w16cid:paraId="243AE1A6" w16cid:durableId="260E39D6"/>
+</w16cid:commentsIds>
 </file>
 
 <file path=word/customizations.xml><?xml version="1.0" encoding="utf-8"?>
@@ -6831,7 +7217,7 @@
 </file>
 
 <file path=word/endnotes.xml><?xml version="1.0" encoding="utf-8"?>
-<w:endnotes xmlns:wpc="http://schemas.microsoft.com/office/word/2010/wordprocessingCanvas" xmlns:cx="http://schemas.microsoft.com/office/drawing/2014/chartex" xmlns:mc="http://schemas.openxmlformats.org/markup-compatibility/2006" xmlns:o="urn:schemas-microsoft-com:office:office" xmlns:r="http://schemas.openxmlformats.org/officeDocument/2006/relationships" xmlns:m="http://schemas.openxmlformats.org/officeDocument/2006/math" xmlns:v="urn:schemas-microsoft-com:vml" xmlns:wp14="http://schemas.microsoft.com/office/word/2010/wordprocessingDrawing" xmlns:wp="http://schemas.openxmlformats.org/drawingml/2006/wordprocessingDrawing" xmlns:w10="urn:schemas-microsoft-com:office:word" xmlns:w="http://schemas.openxmlformats.org/wordprocessingml/2006/main" xmlns:w14="http://schemas.microsoft.com/office/word/2010/wordml" xmlns:w15="http://schemas.microsoft.com/office/word/2012/wordml" xmlns:w16se="http://schemas.microsoft.com/office/word/2015/wordml/symex" xmlns:wpg="http://schemas.microsoft.com/office/word/2010/wordprocessingGroup" xmlns:wpi="http://schemas.microsoft.com/office/word/2010/wordprocessingInk" xmlns:wne="http://schemas.microsoft.com/office/word/2006/wordml" xmlns:wps="http://schemas.microsoft.com/office/word/2010/wordprocessingShape" mc:Ignorable="w14 w15 w16se wp14">
+<w:endnotes xmlns:wpc="http://schemas.microsoft.com/office/word/2010/wordprocessingCanvas" xmlns:cx="http://schemas.microsoft.com/office/drawing/2014/chartex" xmlns:cx1="http://schemas.microsoft.com/office/drawing/2015/9/8/chartex" xmlns:cx2="http://schemas.microsoft.com/office/drawing/2015/10/21/chartex" xmlns:cx3="http://schemas.microsoft.com/office/drawing/2016/5/9/chartex" xmlns:cx4="http://schemas.microsoft.com/office/drawing/2016/5/10/chartex" xmlns:cx5="http://schemas.microsoft.com/office/drawing/2016/5/11/chartex" xmlns:cx6="http://schemas.microsoft.com/office/drawing/2016/5/12/chartex" xmlns:cx7="http://schemas.microsoft.com/office/drawing/2016/5/13/chartex" xmlns:cx8="http://schemas.microsoft.com/office/drawing/2016/5/14/chartex" xmlns:mc="http://schemas.openxmlformats.org/markup-compatibility/2006" xmlns:aink="http://schemas.microsoft.com/office/drawing/2016/ink" xmlns:am3d="http://schemas.microsoft.com/office/drawing/2017/model3d" xmlns:o="urn:schemas-microsoft-com:office:office" xmlns:r="http://schemas.openxmlformats.org/officeDocument/2006/relationships" xmlns:m="http://schemas.openxmlformats.org/officeDocument/2006/math" xmlns:v="urn:schemas-microsoft-com:vml" xmlns:wp14="http://schemas.microsoft.com/office/word/2010/wordprocessingDrawing" xmlns:wp="http://schemas.openxmlformats.org/drawingml/2006/wordprocessingDrawing" xmlns:w10="urn:schemas-microsoft-com:office:word" xmlns:w="http://schemas.openxmlformats.org/wordprocessingml/2006/main" xmlns:w14="http://schemas.microsoft.com/office/word/2010/wordml" xmlns:w15="http://schemas.microsoft.com/office/word/2012/wordml" xmlns:w16cid="http://schemas.microsoft.com/office/word/2016/wordml/cid" xmlns:w16se="http://schemas.microsoft.com/office/word/2015/wordml/symex" xmlns:wpg="http://schemas.microsoft.com/office/word/2010/wordprocessingGroup" xmlns:wpi="http://schemas.microsoft.com/office/word/2010/wordprocessingInk" xmlns:wne="http://schemas.microsoft.com/office/word/2006/wordml" xmlns:wps="http://schemas.microsoft.com/office/word/2010/wordprocessingShape" mc:Ignorable="w14 w15 w16se w16cid wp14">
   <w:endnote w:type="separator" w:id="-1">
     <w:p>
       <w:r>
@@ -6856,7 +7242,7 @@
 </file>
 
 <file path=word/footer1.xml><?xml version="1.0" encoding="utf-8"?>
-<w:ftr xmlns:wpc="http://schemas.microsoft.com/office/word/2010/wordprocessingCanvas" xmlns:cx="http://schemas.microsoft.com/office/drawing/2014/chartex" xmlns:mc="http://schemas.openxmlformats.org/markup-compatibility/2006" xmlns:o="urn:schemas-microsoft-com:office:office" xmlns:r="http://schemas.openxmlformats.org/officeDocument/2006/relationships" xmlns:m="http://schemas.openxmlformats.org/officeDocument/2006/math" xmlns:v="urn:schemas-microsoft-com:vml" xmlns:wp14="http://schemas.microsoft.com/office/word/2010/wordprocessingDrawing" xmlns:wp="http://schemas.openxmlformats.org/drawingml/2006/wordprocessingDrawing" xmlns:w10="urn:schemas-microsoft-com:office:word" xmlns:w="http://schemas.openxmlformats.org/wordprocessingml/2006/main" xmlns:w14="http://schemas.microsoft.com/office/word/2010/wordml" xmlns:w15="http://schemas.microsoft.com/office/word/2012/wordml" xmlns:w16se="http://schemas.microsoft.com/office/word/2015/wordml/symex" xmlns:wpg="http://schemas.microsoft.com/office/word/2010/wordprocessingGroup" xmlns:wpi="http://schemas.microsoft.com/office/word/2010/wordprocessingInk" xmlns:wne="http://schemas.microsoft.com/office/word/2006/wordml" xmlns:wps="http://schemas.microsoft.com/office/word/2010/wordprocessingShape" mc:Ignorable="w14 w15 w16se wp14">
+<w:ftr xmlns:wpc="http://schemas.microsoft.com/office/word/2010/wordprocessingCanvas" xmlns:cx="http://schemas.microsoft.com/office/drawing/2014/chartex" xmlns:cx1="http://schemas.microsoft.com/office/drawing/2015/9/8/chartex" xmlns:cx2="http://schemas.microsoft.com/office/drawing/2015/10/21/chartex" xmlns:cx3="http://schemas.microsoft.com/office/drawing/2016/5/9/chartex" xmlns:cx4="http://schemas.microsoft.com/office/drawing/2016/5/10/chartex" xmlns:cx5="http://schemas.microsoft.com/office/drawing/2016/5/11/chartex" xmlns:cx6="http://schemas.microsoft.com/office/drawing/2016/5/12/chartex" xmlns:cx7="http://schemas.microsoft.com/office/drawing/2016/5/13/chartex" xmlns:cx8="http://schemas.microsoft.com/office/drawing/2016/5/14/chartex" xmlns:mc="http://schemas.openxmlformats.org/markup-compatibility/2006" xmlns:aink="http://schemas.microsoft.com/office/drawing/2016/ink" xmlns:am3d="http://schemas.microsoft.com/office/drawing/2017/model3d" xmlns:o="urn:schemas-microsoft-com:office:office" xmlns:r="http://schemas.openxmlformats.org/officeDocument/2006/relationships" xmlns:m="http://schemas.openxmlformats.org/officeDocument/2006/math" xmlns:v="urn:schemas-microsoft-com:vml" xmlns:wp14="http://schemas.microsoft.com/office/word/2010/wordprocessingDrawing" xmlns:wp="http://schemas.openxmlformats.org/drawingml/2006/wordprocessingDrawing" xmlns:w10="urn:schemas-microsoft-com:office:word" xmlns:w="http://schemas.openxmlformats.org/wordprocessingml/2006/main" xmlns:w14="http://schemas.microsoft.com/office/word/2010/wordml" xmlns:w15="http://schemas.microsoft.com/office/word/2012/wordml" xmlns:w16cid="http://schemas.microsoft.com/office/word/2016/wordml/cid" xmlns:w16se="http://schemas.microsoft.com/office/word/2015/wordml/symex" xmlns:wpg="http://schemas.microsoft.com/office/word/2010/wordprocessingGroup" xmlns:wpi="http://schemas.microsoft.com/office/word/2010/wordprocessingInk" xmlns:wne="http://schemas.microsoft.com/office/word/2006/wordml" xmlns:wps="http://schemas.microsoft.com/office/word/2010/wordprocessingShape" mc:Ignorable="w14 w15 w16se w16cid wp14">
   <w:p>
     <w:pPr>
       <w:pStyle w:val="Footer"/>
@@ -6870,7 +7256,7 @@
 </file>
 
 <file path=word/footer2.xml><?xml version="1.0" encoding="utf-8"?>
-<w:ftr xmlns:wpc="http://schemas.microsoft.com/office/word/2010/wordprocessingCanvas" xmlns:cx="http://schemas.microsoft.com/office/drawing/2014/chartex" xmlns:mc="http://schemas.openxmlformats.org/markup-compatibility/2006" xmlns:o="urn:schemas-microsoft-com:office:office" xmlns:r="http://schemas.openxmlformats.org/officeDocument/2006/relationships" xmlns:m="http://schemas.openxmlformats.org/officeDocument/2006/math" xmlns:v="urn:schemas-microsoft-com:vml" xmlns:wp14="http://schemas.microsoft.com/office/word/2010/wordprocessingDrawing" xmlns:wp="http://schemas.openxmlformats.org/drawingml/2006/wordprocessingDrawing" xmlns:w10="urn:schemas-microsoft-com:office:word" xmlns:w="http://schemas.openxmlformats.org/wordprocessingml/2006/main" xmlns:w14="http://schemas.microsoft.com/office/word/2010/wordml" xmlns:w15="http://schemas.microsoft.com/office/word/2012/wordml" xmlns:w16se="http://schemas.microsoft.com/office/word/2015/wordml/symex" xmlns:wpg="http://schemas.microsoft.com/office/word/2010/wordprocessingGroup" xmlns:wpi="http://schemas.microsoft.com/office/word/2010/wordprocessingInk" xmlns:wne="http://schemas.microsoft.com/office/word/2006/wordml" xmlns:wps="http://schemas.microsoft.com/office/word/2010/wordprocessingShape" mc:Ignorable="w14 w15 w16se wp14">
+<w:ftr xmlns:wpc="http://schemas.microsoft.com/office/word/2010/wordprocessingCanvas" xmlns:cx="http://schemas.microsoft.com/office/drawing/2014/chartex" xmlns:cx1="http://schemas.microsoft.com/office/drawing/2015/9/8/chartex" xmlns:cx2="http://schemas.microsoft.com/office/drawing/2015/10/21/chartex" xmlns:cx3="http://schemas.microsoft.com/office/drawing/2016/5/9/chartex" xmlns:cx4="http://schemas.microsoft.com/office/drawing/2016/5/10/chartex" xmlns:cx5="http://schemas.microsoft.com/office/drawing/2016/5/11/chartex" xmlns:cx6="http://schemas.microsoft.com/office/drawing/2016/5/12/chartex" xmlns:cx7="http://schemas.microsoft.com/office/drawing/2016/5/13/chartex" xmlns:cx8="http://schemas.microsoft.com/office/drawing/2016/5/14/chartex" xmlns:mc="http://schemas.openxmlformats.org/markup-compatibility/2006" xmlns:aink="http://schemas.microsoft.com/office/drawing/2016/ink" xmlns:am3d="http://schemas.microsoft.com/office/drawing/2017/model3d" xmlns:o="urn:schemas-microsoft-com:office:office" xmlns:r="http://schemas.openxmlformats.org/officeDocument/2006/relationships" xmlns:m="http://schemas.openxmlformats.org/officeDocument/2006/math" xmlns:v="urn:schemas-microsoft-com:vml" xmlns:wp14="http://schemas.microsoft.com/office/word/2010/wordprocessingDrawing" xmlns:wp="http://schemas.openxmlformats.org/drawingml/2006/wordprocessingDrawing" xmlns:w10="urn:schemas-microsoft-com:office:word" xmlns:w="http://schemas.openxmlformats.org/wordprocessingml/2006/main" xmlns:w14="http://schemas.microsoft.com/office/word/2010/wordml" xmlns:w15="http://schemas.microsoft.com/office/word/2012/wordml" xmlns:w16cid="http://schemas.microsoft.com/office/word/2016/wordml/cid" xmlns:w16se="http://schemas.microsoft.com/office/word/2015/wordml/symex" xmlns:wpg="http://schemas.microsoft.com/office/word/2010/wordprocessingGroup" xmlns:wpi="http://schemas.microsoft.com/office/word/2010/wordprocessingInk" xmlns:wne="http://schemas.microsoft.com/office/word/2006/wordml" xmlns:wps="http://schemas.microsoft.com/office/word/2010/wordprocessingShape" mc:Ignorable="w14 w15 w16se w16cid wp14">
   <w:sdt>
     <w:sdtPr>
       <w:id w:val="1788619129"/>
@@ -6918,7 +7304,7 @@
 </file>
 
 <file path=word/footnotes.xml><?xml version="1.0" encoding="utf-8"?>
-<w:footnotes xmlns:wpc="http://schemas.microsoft.com/office/word/2010/wordprocessingCanvas" xmlns:cx="http://schemas.microsoft.com/office/drawing/2014/chartex" xmlns:mc="http://schemas.openxmlformats.org/markup-compatibility/2006" xmlns:o="urn:schemas-microsoft-com:office:office" xmlns:r="http://schemas.openxmlformats.org/officeDocument/2006/relationships" xmlns:m="http://schemas.openxmlformats.org/officeDocument/2006/math" xmlns:v="urn:schemas-microsoft-com:vml" xmlns:wp14="http://schemas.microsoft.com/office/word/2010/wordprocessingDrawing" xmlns:wp="http://schemas.openxmlformats.org/drawingml/2006/wordprocessingDrawing" xmlns:w10="urn:schemas-microsoft-com:office:word" xmlns:w="http://schemas.openxmlformats.org/wordprocessingml/2006/main" xmlns:w14="http://schemas.microsoft.com/office/word/2010/wordml" xmlns:w15="http://schemas.microsoft.com/office/word/2012/wordml" xmlns:w16se="http://schemas.microsoft.com/office/word/2015/wordml/symex" xmlns:wpg="http://schemas.microsoft.com/office/word/2010/wordprocessingGroup" xmlns:wpi="http://schemas.microsoft.com/office/word/2010/wordprocessingInk" xmlns:wne="http://schemas.microsoft.com/office/word/2006/wordml" xmlns:wps="http://schemas.microsoft.com/office/word/2010/wordprocessingShape" mc:Ignorable="w14 w15 w16se wp14">
+<w:footnotes xmlns:wpc="http://schemas.microsoft.com/office/word/2010/wordprocessingCanvas" xmlns:cx="http://schemas.microsoft.com/office/drawing/2014/chartex" xmlns:cx1="http://schemas.microsoft.com/office/drawing/2015/9/8/chartex" xmlns:cx2="http://schemas.microsoft.com/office/drawing/2015/10/21/chartex" xmlns:cx3="http://schemas.microsoft.com/office/drawing/2016/5/9/chartex" xmlns:cx4="http://schemas.microsoft.com/office/drawing/2016/5/10/chartex" xmlns:cx5="http://schemas.microsoft.com/office/drawing/2016/5/11/chartex" xmlns:cx6="http://schemas.microsoft.com/office/drawing/2016/5/12/chartex" xmlns:cx7="http://schemas.microsoft.com/office/drawing/2016/5/13/chartex" xmlns:cx8="http://schemas.microsoft.com/office/drawing/2016/5/14/chartex" xmlns:mc="http://schemas.openxmlformats.org/markup-compatibility/2006" xmlns:aink="http://schemas.microsoft.com/office/drawing/2016/ink" xmlns:am3d="http://schemas.microsoft.com/office/drawing/2017/model3d" xmlns:o="urn:schemas-microsoft-com:office:office" xmlns:r="http://schemas.openxmlformats.org/officeDocument/2006/relationships" xmlns:m="http://schemas.openxmlformats.org/officeDocument/2006/math" xmlns:v="urn:schemas-microsoft-com:vml" xmlns:wp14="http://schemas.microsoft.com/office/word/2010/wordprocessingDrawing" xmlns:wp="http://schemas.openxmlformats.org/drawingml/2006/wordprocessingDrawing" xmlns:w10="urn:schemas-microsoft-com:office:word" xmlns:w="http://schemas.openxmlformats.org/wordprocessingml/2006/main" xmlns:w14="http://schemas.microsoft.com/office/word/2010/wordml" xmlns:w15="http://schemas.microsoft.com/office/word/2012/wordml" xmlns:w16cid="http://schemas.microsoft.com/office/word/2016/wordml/cid" xmlns:w16se="http://schemas.microsoft.com/office/word/2015/wordml/symex" xmlns:wpg="http://schemas.microsoft.com/office/word/2010/wordprocessingGroup" xmlns:wpi="http://schemas.microsoft.com/office/word/2010/wordprocessingInk" xmlns:wne="http://schemas.microsoft.com/office/word/2006/wordml" xmlns:wps="http://schemas.microsoft.com/office/word/2010/wordprocessingShape" mc:Ignorable="w14 w15 w16se w16cid wp14">
   <w:footnote w:type="separator" w:id="-1">
     <w:p>
       <w:r>
@@ -6940,7 +7326,7 @@
 </file>
 
 <file path=word/header1.xml><?xml version="1.0" encoding="utf-8"?>
-<w:hdr xmlns:wpc="http://schemas.microsoft.com/office/word/2010/wordprocessingCanvas" xmlns:cx="http://schemas.microsoft.com/office/drawing/2014/chartex" xmlns:mc="http://schemas.openxmlformats.org/markup-compatibility/2006" xmlns:o="urn:schemas-microsoft-com:office:office" xmlns:r="http://schemas.openxmlformats.org/officeDocument/2006/relationships" xmlns:m="http://schemas.openxmlformats.org/officeDocument/2006/math" xmlns:v="urn:schemas-microsoft-com:vml" xmlns:wp14="http://schemas.microsoft.com/office/word/2010/wordprocessingDrawing" xmlns:wp="http://schemas.openxmlformats.org/drawingml/2006/wordprocessingDrawing" xmlns:w10="urn:schemas-microsoft-com:office:word" xmlns:w="http://schemas.openxmlformats.org/wordprocessingml/2006/main" xmlns:w14="http://schemas.microsoft.com/office/word/2010/wordml" xmlns:w15="http://schemas.microsoft.com/office/word/2012/wordml" xmlns:w16se="http://schemas.microsoft.com/office/word/2015/wordml/symex" xmlns:wpg="http://schemas.microsoft.com/office/word/2010/wordprocessingGroup" xmlns:wpi="http://schemas.microsoft.com/office/word/2010/wordprocessingInk" xmlns:wne="http://schemas.microsoft.com/office/word/2006/wordml" xmlns:wps="http://schemas.microsoft.com/office/word/2010/wordprocessingShape" mc:Ignorable="w14 w15 w16se wp14">
+<w:hdr xmlns:wpc="http://schemas.microsoft.com/office/word/2010/wordprocessingCanvas" xmlns:cx="http://schemas.microsoft.com/office/drawing/2014/chartex" xmlns:cx1="http://schemas.microsoft.com/office/drawing/2015/9/8/chartex" xmlns:cx2="http://schemas.microsoft.com/office/drawing/2015/10/21/chartex" xmlns:cx3="http://schemas.microsoft.com/office/drawing/2016/5/9/chartex" xmlns:cx4="http://schemas.microsoft.com/office/drawing/2016/5/10/chartex" xmlns:cx5="http://schemas.microsoft.com/office/drawing/2016/5/11/chartex" xmlns:cx6="http://schemas.microsoft.com/office/drawing/2016/5/12/chartex" xmlns:cx7="http://schemas.microsoft.com/office/drawing/2016/5/13/chartex" xmlns:cx8="http://schemas.microsoft.com/office/drawing/2016/5/14/chartex" xmlns:mc="http://schemas.openxmlformats.org/markup-compatibility/2006" xmlns:aink="http://schemas.microsoft.com/office/drawing/2016/ink" xmlns:am3d="http://schemas.microsoft.com/office/drawing/2017/model3d" xmlns:o="urn:schemas-microsoft-com:office:office" xmlns:r="http://schemas.openxmlformats.org/officeDocument/2006/relationships" xmlns:m="http://schemas.openxmlformats.org/officeDocument/2006/math" xmlns:v="urn:schemas-microsoft-com:vml" xmlns:wp14="http://schemas.microsoft.com/office/word/2010/wordprocessingDrawing" xmlns:wp="http://schemas.openxmlformats.org/drawingml/2006/wordprocessingDrawing" xmlns:w10="urn:schemas-microsoft-com:office:word" xmlns:w="http://schemas.openxmlformats.org/wordprocessingml/2006/main" xmlns:w14="http://schemas.microsoft.com/office/word/2010/wordml" xmlns:w15="http://schemas.microsoft.com/office/word/2012/wordml" xmlns:w16cid="http://schemas.microsoft.com/office/word/2016/wordml/cid" xmlns:w16se="http://schemas.microsoft.com/office/word/2015/wordml/symex" xmlns:wpg="http://schemas.microsoft.com/office/word/2010/wordprocessingGroup" xmlns:wpi="http://schemas.microsoft.com/office/word/2010/wordprocessingInk" xmlns:wne="http://schemas.microsoft.com/office/word/2006/wordml" xmlns:wps="http://schemas.microsoft.com/office/word/2010/wordprocessingShape" mc:Ignorable="w14 w15 w16se w16cid wp14">
   <w:p>
     <w:pPr>
       <w:pStyle w:val="Header"/>
@@ -6980,7 +7366,7 @@
 </file>
 
 <file path=word/header2.xml><?xml version="1.0" encoding="utf-8"?>
-<w:hdr xmlns:wpc="http://schemas.microsoft.com/office/word/2010/wordprocessingCanvas" xmlns:cx="http://schemas.microsoft.com/office/drawing/2014/chartex" xmlns:mc="http://schemas.openxmlformats.org/markup-compatibility/2006" xmlns:o="urn:schemas-microsoft-com:office:office" xmlns:r="http://schemas.openxmlformats.org/officeDocument/2006/relationships" xmlns:m="http://schemas.openxmlformats.org/officeDocument/2006/math" xmlns:v="urn:schemas-microsoft-com:vml" xmlns:wp14="http://schemas.microsoft.com/office/word/2010/wordprocessingDrawing" xmlns:wp="http://schemas.openxmlformats.org/drawingml/2006/wordprocessingDrawing" xmlns:w10="urn:schemas-microsoft-com:office:word" xmlns:w="http://schemas.openxmlformats.org/wordprocessingml/2006/main" xmlns:w14="http://schemas.microsoft.com/office/word/2010/wordml" xmlns:w15="http://schemas.microsoft.com/office/word/2012/wordml" xmlns:w16se="http://schemas.microsoft.com/office/word/2015/wordml/symex" xmlns:wpg="http://schemas.microsoft.com/office/word/2010/wordprocessingGroup" xmlns:wpi="http://schemas.microsoft.com/office/word/2010/wordprocessingInk" xmlns:wne="http://schemas.microsoft.com/office/word/2006/wordml" xmlns:wps="http://schemas.microsoft.com/office/word/2010/wordprocessingShape" mc:Ignorable="w14 w15 w16se wp14">
+<w:hdr xmlns:wpc="http://schemas.microsoft.com/office/word/2010/wordprocessingCanvas" xmlns:cx="http://schemas.microsoft.com/office/drawing/2014/chartex" xmlns:cx1="http://schemas.microsoft.com/office/drawing/2015/9/8/chartex" xmlns:cx2="http://schemas.microsoft.com/office/drawing/2015/10/21/chartex" xmlns:cx3="http://schemas.microsoft.com/office/drawing/2016/5/9/chartex" xmlns:cx4="http://schemas.microsoft.com/office/drawing/2016/5/10/chartex" xmlns:cx5="http://schemas.microsoft.com/office/drawing/2016/5/11/chartex" xmlns:cx6="http://schemas.microsoft.com/office/drawing/2016/5/12/chartex" xmlns:cx7="http://schemas.microsoft.com/office/drawing/2016/5/13/chartex" xmlns:cx8="http://schemas.microsoft.com/office/drawing/2016/5/14/chartex" xmlns:mc="http://schemas.openxmlformats.org/markup-compatibility/2006" xmlns:aink="http://schemas.microsoft.com/office/drawing/2016/ink" xmlns:am3d="http://schemas.microsoft.com/office/drawing/2017/model3d" xmlns:o="urn:schemas-microsoft-com:office:office" xmlns:r="http://schemas.openxmlformats.org/officeDocument/2006/relationships" xmlns:m="http://schemas.openxmlformats.org/officeDocument/2006/math" xmlns:v="urn:schemas-microsoft-com:vml" xmlns:wp14="http://schemas.microsoft.com/office/word/2010/wordprocessingDrawing" xmlns:wp="http://schemas.openxmlformats.org/drawingml/2006/wordprocessingDrawing" xmlns:w10="urn:schemas-microsoft-com:office:word" xmlns:w="http://schemas.openxmlformats.org/wordprocessingml/2006/main" xmlns:w14="http://schemas.microsoft.com/office/word/2010/wordml" xmlns:w15="http://schemas.microsoft.com/office/word/2012/wordml" xmlns:w16cid="http://schemas.microsoft.com/office/word/2016/wordml/cid" xmlns:w16se="http://schemas.microsoft.com/office/word/2015/wordml/symex" xmlns:wpg="http://schemas.microsoft.com/office/word/2010/wordprocessingGroup" xmlns:wpi="http://schemas.microsoft.com/office/word/2010/wordprocessingInk" xmlns:wne="http://schemas.microsoft.com/office/word/2006/wordml" xmlns:wps="http://schemas.microsoft.com/office/word/2010/wordprocessingShape" mc:Ignorable="w14 w15 w16se w16cid wp14">
   <w:p>
     <w:pPr>
       <w:pStyle w:val="Header"/>
@@ -7020,7 +7406,7 @@
 </file>
 
 <file path=word/header3.xml><?xml version="1.0" encoding="utf-8"?>
-<w:hdr xmlns:wpc="http://schemas.microsoft.com/office/word/2010/wordprocessingCanvas" xmlns:cx="http://schemas.microsoft.com/office/drawing/2014/chartex" xmlns:mc="http://schemas.openxmlformats.org/markup-compatibility/2006" xmlns:o="urn:schemas-microsoft-com:office:office" xmlns:r="http://schemas.openxmlformats.org/officeDocument/2006/relationships" xmlns:m="http://schemas.openxmlformats.org/officeDocument/2006/math" xmlns:v="urn:schemas-microsoft-com:vml" xmlns:wp14="http://schemas.microsoft.com/office/word/2010/wordprocessingDrawing" xmlns:wp="http://schemas.openxmlformats.org/drawingml/2006/wordprocessingDrawing" xmlns:w10="urn:schemas-microsoft-com:office:word" xmlns:w="http://schemas.openxmlformats.org/wordprocessingml/2006/main" xmlns:w14="http://schemas.microsoft.com/office/word/2010/wordml" xmlns:w15="http://schemas.microsoft.com/office/word/2012/wordml" xmlns:w16se="http://schemas.microsoft.com/office/word/2015/wordml/symex" xmlns:wpg="http://schemas.microsoft.com/office/word/2010/wordprocessingGroup" xmlns:wpi="http://schemas.microsoft.com/office/word/2010/wordprocessingInk" xmlns:wne="http://schemas.microsoft.com/office/word/2006/wordml" xmlns:wps="http://schemas.microsoft.com/office/word/2010/wordprocessingShape" mc:Ignorable="w14 w15 w16se wp14">
+<w:hdr xmlns:wpc="http://schemas.microsoft.com/office/word/2010/wordprocessingCanvas" xmlns:cx="http://schemas.microsoft.com/office/drawing/2014/chartex" xmlns:cx1="http://schemas.microsoft.com/office/drawing/2015/9/8/chartex" xmlns:cx2="http://schemas.microsoft.com/office/drawing/2015/10/21/chartex" xmlns:cx3="http://schemas.microsoft.com/office/drawing/2016/5/9/chartex" xmlns:cx4="http://schemas.microsoft.com/office/drawing/2016/5/10/chartex" xmlns:cx5="http://schemas.microsoft.com/office/drawing/2016/5/11/chartex" xmlns:cx6="http://schemas.microsoft.com/office/drawing/2016/5/12/chartex" xmlns:cx7="http://schemas.microsoft.com/office/drawing/2016/5/13/chartex" xmlns:cx8="http://schemas.microsoft.com/office/drawing/2016/5/14/chartex" xmlns:mc="http://schemas.openxmlformats.org/markup-compatibility/2006" xmlns:aink="http://schemas.microsoft.com/office/drawing/2016/ink" xmlns:am3d="http://schemas.microsoft.com/office/drawing/2017/model3d" xmlns:o="urn:schemas-microsoft-com:office:office" xmlns:r="http://schemas.openxmlformats.org/officeDocument/2006/relationships" xmlns:m="http://schemas.openxmlformats.org/officeDocument/2006/math" xmlns:v="urn:schemas-microsoft-com:vml" xmlns:wp14="http://schemas.microsoft.com/office/word/2010/wordprocessingDrawing" xmlns:wp="http://schemas.openxmlformats.org/drawingml/2006/wordprocessingDrawing" xmlns:w10="urn:schemas-microsoft-com:office:word" xmlns:w="http://schemas.openxmlformats.org/wordprocessingml/2006/main" xmlns:w14="http://schemas.microsoft.com/office/word/2010/wordml" xmlns:w15="http://schemas.microsoft.com/office/word/2012/wordml" xmlns:w16cid="http://schemas.microsoft.com/office/word/2016/wordml/cid" xmlns:w16se="http://schemas.microsoft.com/office/word/2015/wordml/symex" xmlns:wpg="http://schemas.microsoft.com/office/word/2010/wordprocessingGroup" xmlns:wpi="http://schemas.microsoft.com/office/word/2010/wordprocessingInk" xmlns:wne="http://schemas.microsoft.com/office/word/2006/wordml" xmlns:wps="http://schemas.microsoft.com/office/word/2010/wordprocessingShape" mc:Ignorable="w14 w15 w16se w16cid wp14">
   <w:p>
     <w:pPr>
       <w:pStyle w:val="Header"/>
@@ -7060,7 +7446,7 @@
 </file>
 
 <file path=word/header4.xml><?xml version="1.0" encoding="utf-8"?>
-<w:hdr xmlns:wpc="http://schemas.microsoft.com/office/word/2010/wordprocessingCanvas" xmlns:cx="http://schemas.microsoft.com/office/drawing/2014/chartex" xmlns:mc="http://schemas.openxmlformats.org/markup-compatibility/2006" xmlns:o="urn:schemas-microsoft-com:office:office" xmlns:r="http://schemas.openxmlformats.org/officeDocument/2006/relationships" xmlns:m="http://schemas.openxmlformats.org/officeDocument/2006/math" xmlns:v="urn:schemas-microsoft-com:vml" xmlns:wp14="http://schemas.microsoft.com/office/word/2010/wordprocessingDrawing" xmlns:wp="http://schemas.openxmlformats.org/drawingml/2006/wordprocessingDrawing" xmlns:w10="urn:schemas-microsoft-com:office:word" xmlns:w="http://schemas.openxmlformats.org/wordprocessingml/2006/main" xmlns:w14="http://schemas.microsoft.com/office/word/2010/wordml" xmlns:w15="http://schemas.microsoft.com/office/word/2012/wordml" xmlns:w16se="http://schemas.microsoft.com/office/word/2015/wordml/symex" xmlns:wpg="http://schemas.microsoft.com/office/word/2010/wordprocessingGroup" xmlns:wpi="http://schemas.microsoft.com/office/word/2010/wordprocessingInk" xmlns:wne="http://schemas.microsoft.com/office/word/2006/wordml" xmlns:wps="http://schemas.microsoft.com/office/word/2010/wordprocessingShape" mc:Ignorable="w14 w15 w16se wp14">
+<w:hdr xmlns:wpc="http://schemas.microsoft.com/office/word/2010/wordprocessingCanvas" xmlns:cx="http://schemas.microsoft.com/office/drawing/2014/chartex" xmlns:cx1="http://schemas.microsoft.com/office/drawing/2015/9/8/chartex" xmlns:cx2="http://schemas.microsoft.com/office/drawing/2015/10/21/chartex" xmlns:cx3="http://schemas.microsoft.com/office/drawing/2016/5/9/chartex" xmlns:cx4="http://schemas.microsoft.com/office/drawing/2016/5/10/chartex" xmlns:cx5="http://schemas.microsoft.com/office/drawing/2016/5/11/chartex" xmlns:cx6="http://schemas.microsoft.com/office/drawing/2016/5/12/chartex" xmlns:cx7="http://schemas.microsoft.com/office/drawing/2016/5/13/chartex" xmlns:cx8="http://schemas.microsoft.com/office/drawing/2016/5/14/chartex" xmlns:mc="http://schemas.openxmlformats.org/markup-compatibility/2006" xmlns:aink="http://schemas.microsoft.com/office/drawing/2016/ink" xmlns:am3d="http://schemas.microsoft.com/office/drawing/2017/model3d" xmlns:o="urn:schemas-microsoft-com:office:office" xmlns:r="http://schemas.openxmlformats.org/officeDocument/2006/relationships" xmlns:m="http://schemas.openxmlformats.org/officeDocument/2006/math" xmlns:v="urn:schemas-microsoft-com:vml" xmlns:wp14="http://schemas.microsoft.com/office/word/2010/wordprocessingDrawing" xmlns:wp="http://schemas.openxmlformats.org/drawingml/2006/wordprocessingDrawing" xmlns:w10="urn:schemas-microsoft-com:office:word" xmlns:w="http://schemas.openxmlformats.org/wordprocessingml/2006/main" xmlns:w14="http://schemas.microsoft.com/office/word/2010/wordml" xmlns:w15="http://schemas.microsoft.com/office/word/2012/wordml" xmlns:w16cid="http://schemas.microsoft.com/office/word/2016/wordml/cid" xmlns:w16se="http://schemas.microsoft.com/office/word/2015/wordml/symex" xmlns:wpg="http://schemas.microsoft.com/office/word/2010/wordprocessingGroup" xmlns:wpi="http://schemas.microsoft.com/office/word/2010/wordprocessingInk" xmlns:wne="http://schemas.microsoft.com/office/word/2006/wordml" xmlns:wps="http://schemas.microsoft.com/office/word/2010/wordprocessingShape" mc:Ignorable="w14 w15 w16se w16cid wp14">
   <w:p>
     <w:pPr>
       <w:pStyle w:val="Header"/>
@@ -7070,7 +7456,7 @@
 </file>
 
 <file path=word/header5.xml><?xml version="1.0" encoding="utf-8"?>
-<w:hdr xmlns:wpc="http://schemas.microsoft.com/office/word/2010/wordprocessingCanvas" xmlns:cx="http://schemas.microsoft.com/office/drawing/2014/chartex" xmlns:mc="http://schemas.openxmlformats.org/markup-compatibility/2006" xmlns:o="urn:schemas-microsoft-com:office:office" xmlns:r="http://schemas.openxmlformats.org/officeDocument/2006/relationships" xmlns:m="http://schemas.openxmlformats.org/officeDocument/2006/math" xmlns:v="urn:schemas-microsoft-com:vml" xmlns:wp14="http://schemas.microsoft.com/office/word/2010/wordprocessingDrawing" xmlns:wp="http://schemas.openxmlformats.org/drawingml/2006/wordprocessingDrawing" xmlns:w10="urn:schemas-microsoft-com:office:word" xmlns:w="http://schemas.openxmlformats.org/wordprocessingml/2006/main" xmlns:w14="http://schemas.microsoft.com/office/word/2010/wordml" xmlns:w15="http://schemas.microsoft.com/office/word/2012/wordml" xmlns:w16se="http://schemas.microsoft.com/office/word/2015/wordml/symex" xmlns:wpg="http://schemas.microsoft.com/office/word/2010/wordprocessingGroup" xmlns:wpi="http://schemas.microsoft.com/office/word/2010/wordprocessingInk" xmlns:wne="http://schemas.microsoft.com/office/word/2006/wordml" xmlns:wps="http://schemas.microsoft.com/office/word/2010/wordprocessingShape" mc:Ignorable="w14 w15 w16se wp14">
+<w:hdr xmlns:wpc="http://schemas.microsoft.com/office/word/2010/wordprocessingCanvas" xmlns:cx="http://schemas.microsoft.com/office/drawing/2014/chartex" xmlns:cx1="http://schemas.microsoft.com/office/drawing/2015/9/8/chartex" xmlns:cx2="http://schemas.microsoft.com/office/drawing/2015/10/21/chartex" xmlns:cx3="http://schemas.microsoft.com/office/drawing/2016/5/9/chartex" xmlns:cx4="http://schemas.microsoft.com/office/drawing/2016/5/10/chartex" xmlns:cx5="http://schemas.microsoft.com/office/drawing/2016/5/11/chartex" xmlns:cx6="http://schemas.microsoft.com/office/drawing/2016/5/12/chartex" xmlns:cx7="http://schemas.microsoft.com/office/drawing/2016/5/13/chartex" xmlns:cx8="http://schemas.microsoft.com/office/drawing/2016/5/14/chartex" xmlns:mc="http://schemas.openxmlformats.org/markup-compatibility/2006" xmlns:aink="http://schemas.microsoft.com/office/drawing/2016/ink" xmlns:am3d="http://schemas.microsoft.com/office/drawing/2017/model3d" xmlns:o="urn:schemas-microsoft-com:office:office" xmlns:r="http://schemas.openxmlformats.org/officeDocument/2006/relationships" xmlns:m="http://schemas.openxmlformats.org/officeDocument/2006/math" xmlns:v="urn:schemas-microsoft-com:vml" xmlns:wp14="http://schemas.microsoft.com/office/word/2010/wordprocessingDrawing" xmlns:wp="http://schemas.openxmlformats.org/drawingml/2006/wordprocessingDrawing" xmlns:w10="urn:schemas-microsoft-com:office:word" xmlns:w="http://schemas.openxmlformats.org/wordprocessingml/2006/main" xmlns:w14="http://schemas.microsoft.com/office/word/2010/wordml" xmlns:w15="http://schemas.microsoft.com/office/word/2012/wordml" xmlns:w16cid="http://schemas.microsoft.com/office/word/2016/wordml/cid" xmlns:w16se="http://schemas.microsoft.com/office/word/2015/wordml/symex" xmlns:wpg="http://schemas.microsoft.com/office/word/2010/wordprocessingGroup" xmlns:wpi="http://schemas.microsoft.com/office/word/2010/wordprocessingInk" xmlns:wne="http://schemas.microsoft.com/office/word/2006/wordml" xmlns:wps="http://schemas.microsoft.com/office/word/2010/wordprocessingShape" mc:Ignorable="w14 w15 w16se w16cid wp14">
   <w:p>
     <w:pPr>
       <w:pStyle w:val="Header"/>
@@ -7110,7 +7496,7 @@
 </file>
 
 <file path=word/numbering.xml><?xml version="1.0" encoding="utf-8"?>
-<w:numbering xmlns:wpc="http://schemas.microsoft.com/office/word/2010/wordprocessingCanvas" xmlns:cx="http://schemas.microsoft.com/office/drawing/2014/chartex" xmlns:mc="http://schemas.openxmlformats.org/markup-compatibility/2006" xmlns:o="urn:schemas-microsoft-com:office:office" xmlns:r="http://schemas.openxmlformats.org/officeDocument/2006/relationships" xmlns:m="http://schemas.openxmlformats.org/officeDocument/2006/math" xmlns:v="urn:schemas-microsoft-com:vml" xmlns:wp14="http://schemas.microsoft.com/office/word/2010/wordprocessingDrawing" xmlns:wp="http://schemas.openxmlformats.org/drawingml/2006/wordprocessingDrawing" xmlns:w10="urn:schemas-microsoft-com:office:word" xmlns:w="http://schemas.openxmlformats.org/wordprocessingml/2006/main" xmlns:w14="http://schemas.microsoft.com/office/word/2010/wordml" xmlns:w15="http://schemas.microsoft.com/office/word/2012/wordml" xmlns:w16se="http://schemas.microsoft.com/office/word/2015/wordml/symex" xmlns:wpg="http://schemas.microsoft.com/office/word/2010/wordprocessingGroup" xmlns:wpi="http://schemas.microsoft.com/office/word/2010/wordprocessingInk" xmlns:wne="http://schemas.microsoft.com/office/word/2006/wordml" xmlns:wps="http://schemas.microsoft.com/office/word/2010/wordprocessingShape" mc:Ignorable="w14 w15 w16se wp14">
+<w:numbering xmlns:wpc="http://schemas.microsoft.com/office/word/2010/wordprocessingCanvas" xmlns:cx="http://schemas.microsoft.com/office/drawing/2014/chartex" xmlns:cx1="http://schemas.microsoft.com/office/drawing/2015/9/8/chartex" xmlns:cx2="http://schemas.microsoft.com/office/drawing/2015/10/21/chartex" xmlns:cx3="http://schemas.microsoft.com/office/drawing/2016/5/9/chartex" xmlns:cx4="http://schemas.microsoft.com/office/drawing/2016/5/10/chartex" xmlns:cx5="http://schemas.microsoft.com/office/drawing/2016/5/11/chartex" xmlns:cx6="http://schemas.microsoft.com/office/drawing/2016/5/12/chartex" xmlns:cx7="http://schemas.microsoft.com/office/drawing/2016/5/13/chartex" xmlns:cx8="http://schemas.microsoft.com/office/drawing/2016/5/14/chartex" xmlns:mc="http://schemas.openxmlformats.org/markup-compatibility/2006" xmlns:aink="http://schemas.microsoft.com/office/drawing/2016/ink" xmlns:am3d="http://schemas.microsoft.com/office/drawing/2017/model3d" xmlns:o="urn:schemas-microsoft-com:office:office" xmlns:r="http://schemas.openxmlformats.org/officeDocument/2006/relationships" xmlns:m="http://schemas.openxmlformats.org/officeDocument/2006/math" xmlns:v="urn:schemas-microsoft-com:vml" xmlns:wp14="http://schemas.microsoft.com/office/word/2010/wordprocessingDrawing" xmlns:wp="http://schemas.openxmlformats.org/drawingml/2006/wordprocessingDrawing" xmlns:w10="urn:schemas-microsoft-com:office:word" xmlns:w="http://schemas.openxmlformats.org/wordprocessingml/2006/main" xmlns:w14="http://schemas.microsoft.com/office/word/2010/wordml" xmlns:w15="http://schemas.microsoft.com/office/word/2012/wordml" xmlns:w16cid="http://schemas.microsoft.com/office/word/2016/wordml/cid" xmlns:w16se="http://schemas.microsoft.com/office/word/2015/wordml/symex" xmlns:wpg="http://schemas.microsoft.com/office/word/2010/wordprocessingGroup" xmlns:wpi="http://schemas.microsoft.com/office/word/2010/wordprocessingInk" xmlns:wne="http://schemas.microsoft.com/office/word/2006/wordml" xmlns:wps="http://schemas.microsoft.com/office/word/2010/wordprocessingShape" mc:Ignorable="w14 w15 w16se w16cid wp14">
   <w:abstractNum w:abstractNumId="0" w15:restartNumberingAfterBreak="0">
     <w:nsid w:val="00F31EE9"/>
     <w:multiLevelType w:val="multilevel"/>
@@ -11040,8 +11426,16 @@
 </w:numbering>
 </file>
 
+<file path=word/people.xml><?xml version="1.0" encoding="utf-8"?>
+<w15:people xmlns:wpc="http://schemas.microsoft.com/office/word/2010/wordprocessingCanvas" xmlns:cx="http://schemas.microsoft.com/office/drawing/2014/chartex" xmlns:cx1="http://schemas.microsoft.com/office/drawing/2015/9/8/chartex" xmlns:cx2="http://schemas.microsoft.com/office/drawing/2015/10/21/chartex" xmlns:cx3="http://schemas.microsoft.com/office/drawing/2016/5/9/chartex" xmlns:cx4="http://schemas.microsoft.com/office/drawing/2016/5/10/chartex" xmlns:cx5="http://schemas.microsoft.com/office/drawing/2016/5/11/chartex" xmlns:cx6="http://schemas.microsoft.com/office/drawing/2016/5/12/chartex" xmlns:cx7="http://schemas.microsoft.com/office/drawing/2016/5/13/chartex" xmlns:cx8="http://schemas.microsoft.com/office/drawing/2016/5/14/chartex" xmlns:mc="http://schemas.openxmlformats.org/markup-compatibility/2006" xmlns:aink="http://schemas.microsoft.com/office/drawing/2016/ink" xmlns:am3d="http://schemas.microsoft.com/office/drawing/2017/model3d" xmlns:o="urn:schemas-microsoft-com:office:office" xmlns:r="http://schemas.openxmlformats.org/officeDocument/2006/relationships" xmlns:m="http://schemas.openxmlformats.org/officeDocument/2006/math" xmlns:v="urn:schemas-microsoft-com:vml" xmlns:wp14="http://schemas.microsoft.com/office/word/2010/wordprocessingDrawing" xmlns:wp="http://schemas.openxmlformats.org/drawingml/2006/wordprocessingDrawing" xmlns:w10="urn:schemas-microsoft-com:office:word" xmlns:w="http://schemas.openxmlformats.org/wordprocessingml/2006/main" xmlns:w14="http://schemas.microsoft.com/office/word/2010/wordml" xmlns:w15="http://schemas.microsoft.com/office/word/2012/wordml" xmlns:w16cid="http://schemas.microsoft.com/office/word/2016/wordml/cid" xmlns:w16se="http://schemas.microsoft.com/office/word/2015/wordml/symex" xmlns:wpg="http://schemas.microsoft.com/office/word/2010/wordprocessingGroup" xmlns:wpi="http://schemas.microsoft.com/office/word/2010/wordprocessingInk" xmlns:wne="http://schemas.microsoft.com/office/word/2006/wordml" xmlns:wps="http://schemas.microsoft.com/office/word/2010/wordprocessingShape" mc:Ignorable="w14 w15 w16se w16cid wp14">
+  <w15:person w15:author="nhamct">
+    <w15:presenceInfo w15:providerId="Windows Live" w15:userId="d51571f3bf41821f"/>
+  </w15:person>
+</w15:people>
+</file>
+
 <file path=word/styles.xml><?xml version="1.0" encoding="utf-8"?>
-<w:styles xmlns:mc="http://schemas.openxmlformats.org/markup-compatibility/2006" xmlns:r="http://schemas.openxmlformats.org/officeDocument/2006/relationships" xmlns:w="http://schemas.openxmlformats.org/wordprocessingml/2006/main" xmlns:w14="http://schemas.microsoft.com/office/word/2010/wordml" xmlns:w15="http://schemas.microsoft.com/office/word/2012/wordml" xmlns:w16se="http://schemas.microsoft.com/office/word/2015/wordml/symex" mc:Ignorable="w14 w15 w16se">
+<w:styles xmlns:mc="http://schemas.openxmlformats.org/markup-compatibility/2006" xmlns:r="http://schemas.openxmlformats.org/officeDocument/2006/relationships" xmlns:w="http://schemas.openxmlformats.org/wordprocessingml/2006/main" xmlns:w14="http://schemas.microsoft.com/office/word/2010/wordml" xmlns:w15="http://schemas.microsoft.com/office/word/2012/wordml" xmlns:w16cid="http://schemas.microsoft.com/office/word/2016/wordml/cid" xmlns:w16se="http://schemas.microsoft.com/office/word/2015/wordml/symex" mc:Ignorable="w14 w15 w16se w16cid">
   <w:docDefaults>
     <w:rPrDefault>
       <w:rPr>
@@ -11051,7 +11445,7 @@
     </w:rPrDefault>
     <w:pPrDefault/>
   </w:docDefaults>
-  <w:latentStyles w:defLockedState="0" w:defUIPriority="0" w:defSemiHidden="0" w:defUnhideWhenUsed="0" w:defQFormat="0" w:count="371">
+  <w:latentStyles w:defLockedState="0" w:defUIPriority="0" w:defSemiHidden="0" w:defUnhideWhenUsed="0" w:defQFormat="0" w:count="375">
     <w:lsdException w:name="Normal" w:qFormat="1"/>
     <w:lsdException w:name="heading 1" w:uiPriority="9" w:qFormat="1"/>
     <w:lsdException w:name="heading 2" w:uiPriority="9" w:qFormat="1"/>
@@ -11150,7 +11544,6 @@
     <w:lsdException w:name="HTML Sample" w:semiHidden="1" w:unhideWhenUsed="1"/>
     <w:lsdException w:name="HTML Typewriter" w:semiHidden="1" w:unhideWhenUsed="1"/>
     <w:lsdException w:name="HTML Variable" w:semiHidden="1" w:unhideWhenUsed="1"/>
-    <w:lsdException w:name="Normal Table" w:semiHidden="1" w:unhideWhenUsed="1"/>
     <w:lsdException w:name="annotation subject" w:semiHidden="1" w:unhideWhenUsed="1"/>
     <w:lsdException w:name="No List" w:semiHidden="1" w:uiPriority="99" w:unhideWhenUsed="1"/>
     <w:lsdException w:name="Outline List 1" w:semiHidden="1" w:unhideWhenUsed="1"/>
@@ -11194,10 +11587,8 @@
     <w:lsdException w:name="Table Elegant" w:semiHidden="1" w:unhideWhenUsed="1"/>
     <w:lsdException w:name="Table Professional" w:semiHidden="1" w:unhideWhenUsed="1"/>
     <w:lsdException w:name="Table Subtle 1" w:semiHidden="1" w:unhideWhenUsed="1"/>
-    <w:lsdException w:name="Table Subtle 2" w:semiHidden="1" w:unhideWhenUsed="1"/>
     <w:lsdException w:name="Table Web 1" w:semiHidden="1" w:unhideWhenUsed="1"/>
     <w:lsdException w:name="Table Web 2" w:semiHidden="1" w:unhideWhenUsed="1"/>
-    <w:lsdException w:name="Table Web 3" w:semiHidden="1" w:unhideWhenUsed="1"/>
     <w:lsdException w:name="Balloon Text" w:uiPriority="99"/>
     <w:lsdException w:name="Table Grid" w:uiPriority="59"/>
     <w:lsdException w:name="Table Theme" w:semiHidden="1" w:unhideWhenUsed="1"/>
@@ -11311,7 +11702,7 @@
     <w:lsdException w:name="Intense Reference" w:uiPriority="32" w:qFormat="1"/>
     <w:lsdException w:name="Book Title" w:uiPriority="33" w:qFormat="1"/>
     <w:lsdException w:name="Bibliography" w:semiHidden="1" w:uiPriority="37" w:unhideWhenUsed="1"/>
-    <w:lsdException w:name="TOC Heading" w:uiPriority="39" w:qFormat="1"/>
+    <w:lsdException w:name="TOC Heading" w:semiHidden="1" w:uiPriority="39" w:unhideWhenUsed="1" w:qFormat="1"/>
     <w:lsdException w:name="Plain Table 1" w:uiPriority="41"/>
     <w:lsdException w:name="Plain Table 2" w:uiPriority="42"/>
     <w:lsdException w:name="Plain Table 3" w:uiPriority="43"/>
@@ -11416,6 +11807,10 @@
     <w:lsdException w:name="List Table 5 Dark Accent 6" w:uiPriority="50"/>
     <w:lsdException w:name="List Table 6 Colorful Accent 6" w:uiPriority="51"/>
     <w:lsdException w:name="List Table 7 Colorful Accent 6" w:uiPriority="52"/>
+    <w:lsdException w:name="Mention" w:semiHidden="1" w:uiPriority="99" w:unhideWhenUsed="1"/>
+    <w:lsdException w:name="Smart Hyperlink" w:semiHidden="1" w:uiPriority="99" w:unhideWhenUsed="1"/>
+    <w:lsdException w:name="Hashtag" w:semiHidden="1" w:uiPriority="99" w:unhideWhenUsed="1"/>
+    <w:lsdException w:name="Unresolved Mention" w:semiHidden="1" w:uiPriority="99" w:unhideWhenUsed="1"/>
   </w:latentStyles>
   <w:style w:type="paragraph" w:default="1" w:styleId="Normal">
     <w:name w:val="Normal"/>
@@ -14352,8 +14747,8 @@
       <w:szCs w:val="26"/>
     </w:rPr>
   </w:style>
-  <w:style w:type="character" w:customStyle="1" w:styleId="UnresolvedMention">
-    <w:name w:val="Unresolved Mention"/>
+  <w:style w:type="character" w:customStyle="1" w:styleId="UnresolvedMention1">
+    <w:name w:val="Unresolved Mention1"/>
     <w:basedOn w:val="DefaultParagraphFont"/>
     <w:uiPriority w:val="99"/>
     <w:semiHidden/>
@@ -15137,7 +15532,7 @@
 </file>
 
 <file path=customXml/itemProps1.xml><?xml version="1.0" encoding="utf-8"?>
-<ds:datastoreItem xmlns:ds="http://schemas.openxmlformats.org/officeDocument/2006/customXml" ds:itemID="{5970C564-2E86-4EF0-A438-D33281AD5220}">
+<ds:datastoreItem xmlns:ds="http://schemas.openxmlformats.org/officeDocument/2006/customXml" ds:itemID="{FAFFE986-1345-4CBB-8A8F-F2BAC4C77AE3}">
   <ds:schemaRefs>
     <ds:schemaRef ds:uri="http://schemas.openxmlformats.org/officeDocument/2006/bibliography"/>
   </ds:schemaRefs>

</xml_diff>